<commit_message>
UseCase 01, 02 QAS 04
</commit_message>
<xml_diff>
--- a/doc/SurePark_Functional Requirement.docx
+++ b/doc/SurePark_Functional Requirement.docx
@@ -1087,10 +1087,7 @@
               </w:rPr>
             </w:pPr>
             <w:r>
-              <w:t>The development team has 5 members</w:t>
-            </w:r>
-            <w:r>
-              <w:t>.</w:t>
+              <w:t>The development team has 5 members.</w:t>
             </w:r>
           </w:p>
         </w:tc>
@@ -1306,7 +1303,7 @@
               <w:spacing w:after="0" w:line="240" w:lineRule="auto"/>
               <w:jc w:val="left"/>
               <w:rPr>
-                <w:rFonts w:ascii="맑은 고딕" w:eastAsia="맑은 고딕" w:hAnsi="맑은 고딕" w:cs="굴림" w:hint="eastAsia"/>
+                <w:rFonts w:ascii="맑은 고딕" w:eastAsia="맑은 고딕" w:hAnsi="맑은 고딕" w:cs="굴림"/>
                 <w:kern w:val="0"/>
                 <w:szCs w:val="20"/>
               </w:rPr>
@@ -2294,6 +2291,18 @@
       </w:pPr>
       <w:r>
         <w:rPr>
+          <w:rFonts w:ascii="맑은 고딕" w:eastAsia="맑은 고딕" w:hAnsi="맑은 고딕" w:cs="굴림"/>
+          <w:b/>
+          <w:bCs/>
+          <w:color w:val="000000"/>
+          <w:kern w:val="0"/>
+          <w:sz w:val="24"/>
+          <w:szCs w:val="24"/>
+        </w:rPr>
+        <w:t xml:space="preserve">High Level </w:t>
+      </w:r>
+      <w:r>
+        <w:rPr>
           <w:rFonts w:ascii="맑은 고딕" w:eastAsia="맑은 고딕" w:hAnsi="맑은 고딕" w:cs="굴림" w:hint="eastAsia"/>
           <w:b/>
           <w:bCs/>
@@ -3102,10 +3111,10 @@
         <w:tc>
           <w:tcPr>
             <w:tcW w:w="2989" w:type="dxa"/>
-            <w:tcBorders>
-              <w:top w:val="single" w:sz="8" w:space="0" w:color="A3A3A3"/>
-              <w:left w:val="single" w:sz="8" w:space="0" w:color="A3A3A3"/>
-              <w:bottom w:val="single" w:sz="8" w:space="0" w:color="A3A3A3"/>
+            <w:vMerge w:val="restart"/>
+            <w:tcBorders>
+              <w:top w:val="single" w:sz="8" w:space="0" w:color="A3A3A3"/>
+              <w:left w:val="single" w:sz="8" w:space="0" w:color="A3A3A3"/>
               <w:right w:val="single" w:sz="8" w:space="0" w:color="A3A3A3"/>
             </w:tcBorders>
             <w:tcMar>
@@ -3137,6 +3146,94 @@
                 <w:szCs w:val="20"/>
               </w:rPr>
               <w:t>Reservation system for drivers</w:t>
+            </w:r>
+          </w:p>
+          <w:p>
+            <w:pPr>
+              <w:widowControl/>
+              <w:wordWrap/>
+              <w:autoSpaceDE/>
+              <w:autoSpaceDN/>
+              <w:spacing w:after="0" w:line="240" w:lineRule="auto"/>
+              <w:jc w:val="left"/>
+              <w:rPr>
+                <w:rFonts w:ascii="맑은 고딕" w:eastAsia="맑은 고딕" w:hAnsi="맑은 고딕" w:cs="굴림"/>
+                <w:kern w:val="0"/>
+                <w:szCs w:val="20"/>
+              </w:rPr>
+            </w:pPr>
+            <w:r>
+              <w:rPr>
+                <w:rFonts w:ascii="맑은 고딕" w:eastAsia="맑은 고딕" w:hAnsi="맑은 고딕" w:cs="굴림" w:hint="eastAsia"/>
+                <w:kern w:val="0"/>
+                <w:szCs w:val="20"/>
+              </w:rPr>
+              <w:t> </w:t>
+            </w:r>
+          </w:p>
+          <w:p>
+            <w:pPr>
+              <w:widowControl/>
+              <w:wordWrap/>
+              <w:autoSpaceDE/>
+              <w:autoSpaceDN/>
+              <w:spacing w:after="0" w:line="240" w:lineRule="auto"/>
+              <w:jc w:val="left"/>
+              <w:rPr>
+                <w:rFonts w:ascii="맑은 고딕" w:eastAsia="맑은 고딕" w:hAnsi="맑은 고딕" w:cs="굴림"/>
+                <w:kern w:val="0"/>
+                <w:szCs w:val="20"/>
+              </w:rPr>
+            </w:pPr>
+            <w:r>
+              <w:rPr>
+                <w:rFonts w:ascii="맑은 고딕" w:eastAsia="맑은 고딕" w:hAnsi="맑은 고딕" w:cs="굴림" w:hint="eastAsia"/>
+                <w:kern w:val="0"/>
+                <w:szCs w:val="20"/>
+              </w:rPr>
+              <w:t> </w:t>
+            </w:r>
+          </w:p>
+          <w:p>
+            <w:pPr>
+              <w:widowControl/>
+              <w:wordWrap/>
+              <w:autoSpaceDE/>
+              <w:autoSpaceDN/>
+              <w:spacing w:after="0" w:line="240" w:lineRule="auto"/>
+              <w:jc w:val="left"/>
+              <w:rPr>
+                <w:rFonts w:ascii="맑은 고딕" w:eastAsia="맑은 고딕" w:hAnsi="맑은 고딕" w:cs="굴림"/>
+                <w:kern w:val="0"/>
+                <w:szCs w:val="20"/>
+              </w:rPr>
+            </w:pPr>
+            <w:r>
+              <w:rPr>
+                <w:rFonts w:ascii="맑은 고딕" w:eastAsia="맑은 고딕" w:hAnsi="맑은 고딕" w:cs="굴림" w:hint="eastAsia"/>
+                <w:kern w:val="0"/>
+                <w:szCs w:val="20"/>
+              </w:rPr>
+              <w:t> </w:t>
+            </w:r>
+          </w:p>
+          <w:p>
+            <w:pPr>
+              <w:spacing w:after="0" w:line="240" w:lineRule="auto"/>
+              <w:jc w:val="left"/>
+              <w:rPr>
+                <w:rFonts w:ascii="맑은 고딕" w:eastAsia="맑은 고딕" w:hAnsi="맑은 고딕" w:cs="굴림"/>
+                <w:kern w:val="0"/>
+                <w:szCs w:val="20"/>
+              </w:rPr>
+            </w:pPr>
+            <w:r>
+              <w:rPr>
+                <w:rFonts w:ascii="맑은 고딕" w:eastAsia="맑은 고딕" w:hAnsi="맑은 고딕" w:cs="굴림" w:hint="eastAsia"/>
+                <w:kern w:val="0"/>
+                <w:szCs w:val="20"/>
+              </w:rPr>
+              <w:t> </w:t>
             </w:r>
           </w:p>
         </w:tc>
@@ -3235,42 +3332,29 @@
         <w:tc>
           <w:tcPr>
             <w:tcW w:w="2989" w:type="dxa"/>
-            <w:tcBorders>
-              <w:top w:val="single" w:sz="8" w:space="0" w:color="A3A3A3"/>
-              <w:left w:val="single" w:sz="8" w:space="0" w:color="A3A3A3"/>
-              <w:bottom w:val="single" w:sz="8" w:space="0" w:color="A3A3A3"/>
-              <w:right w:val="single" w:sz="8" w:space="0" w:color="A3A3A3"/>
-            </w:tcBorders>
-            <w:tcMar>
-              <w:top w:w="80" w:type="dxa"/>
-              <w:left w:w="80" w:type="dxa"/>
-              <w:bottom w:w="80" w:type="dxa"/>
-              <w:right w:w="80" w:type="dxa"/>
-            </w:tcMar>
-            <w:hideMark/>
-          </w:tcPr>
-          <w:p>
-            <w:pPr>
-              <w:widowControl/>
-              <w:wordWrap/>
-              <w:autoSpaceDE/>
-              <w:autoSpaceDN/>
-              <w:spacing w:after="0" w:line="240" w:lineRule="auto"/>
-              <w:jc w:val="left"/>
-              <w:rPr>
-                <w:rFonts w:ascii="맑은 고딕" w:eastAsia="맑은 고딕" w:hAnsi="맑은 고딕" w:cs="굴림"/>
-                <w:kern w:val="0"/>
-                <w:szCs w:val="20"/>
-              </w:rPr>
-            </w:pPr>
-            <w:r>
-              <w:rPr>
-                <w:rFonts w:ascii="맑은 고딕" w:eastAsia="맑은 고딕" w:hAnsi="맑은 고딕" w:cs="굴림" w:hint="eastAsia"/>
-                <w:kern w:val="0"/>
-                <w:szCs w:val="20"/>
-              </w:rPr>
-              <w:t> </w:t>
-            </w:r>
+            <w:vMerge/>
+            <w:tcBorders>
+              <w:left w:val="single" w:sz="8" w:space="0" w:color="A3A3A3"/>
+              <w:right w:val="single" w:sz="8" w:space="0" w:color="A3A3A3"/>
+            </w:tcBorders>
+            <w:tcMar>
+              <w:top w:w="80" w:type="dxa"/>
+              <w:left w:w="80" w:type="dxa"/>
+              <w:bottom w:w="80" w:type="dxa"/>
+              <w:right w:w="80" w:type="dxa"/>
+            </w:tcMar>
+            <w:hideMark/>
+          </w:tcPr>
+          <w:p>
+            <w:pPr>
+              <w:spacing w:after="0" w:line="240" w:lineRule="auto"/>
+              <w:jc w:val="left"/>
+              <w:rPr>
+                <w:rFonts w:ascii="맑은 고딕" w:eastAsia="맑은 고딕" w:hAnsi="맑은 고딕" w:cs="굴림"/>
+                <w:kern w:val="0"/>
+                <w:szCs w:val="20"/>
+              </w:rPr>
+            </w:pPr>
           </w:p>
         </w:tc>
       </w:tr>
@@ -3377,42 +3461,29 @@
         <w:tc>
           <w:tcPr>
             <w:tcW w:w="2989" w:type="dxa"/>
-            <w:tcBorders>
-              <w:top w:val="single" w:sz="8" w:space="0" w:color="A3A3A3"/>
-              <w:left w:val="single" w:sz="8" w:space="0" w:color="A3A3A3"/>
-              <w:bottom w:val="single" w:sz="8" w:space="0" w:color="A3A3A3"/>
-              <w:right w:val="single" w:sz="8" w:space="0" w:color="A3A3A3"/>
-            </w:tcBorders>
-            <w:tcMar>
-              <w:top w:w="80" w:type="dxa"/>
-              <w:left w:w="80" w:type="dxa"/>
-              <w:bottom w:w="80" w:type="dxa"/>
-              <w:right w:w="80" w:type="dxa"/>
-            </w:tcMar>
-            <w:hideMark/>
-          </w:tcPr>
-          <w:p>
-            <w:pPr>
-              <w:widowControl/>
-              <w:wordWrap/>
-              <w:autoSpaceDE/>
-              <w:autoSpaceDN/>
-              <w:spacing w:after="0" w:line="240" w:lineRule="auto"/>
-              <w:jc w:val="left"/>
-              <w:rPr>
-                <w:rFonts w:ascii="맑은 고딕" w:eastAsia="맑은 고딕" w:hAnsi="맑은 고딕" w:cs="굴림"/>
-                <w:kern w:val="0"/>
-                <w:szCs w:val="20"/>
-              </w:rPr>
-            </w:pPr>
-            <w:r>
-              <w:rPr>
-                <w:rFonts w:ascii="맑은 고딕" w:eastAsia="맑은 고딕" w:hAnsi="맑은 고딕" w:cs="굴림" w:hint="eastAsia"/>
-                <w:kern w:val="0"/>
-                <w:szCs w:val="20"/>
-              </w:rPr>
-              <w:t> </w:t>
-            </w:r>
+            <w:vMerge/>
+            <w:tcBorders>
+              <w:left w:val="single" w:sz="8" w:space="0" w:color="A3A3A3"/>
+              <w:right w:val="single" w:sz="8" w:space="0" w:color="A3A3A3"/>
+            </w:tcBorders>
+            <w:tcMar>
+              <w:top w:w="80" w:type="dxa"/>
+              <w:left w:w="80" w:type="dxa"/>
+              <w:bottom w:w="80" w:type="dxa"/>
+              <w:right w:w="80" w:type="dxa"/>
+            </w:tcMar>
+            <w:hideMark/>
+          </w:tcPr>
+          <w:p>
+            <w:pPr>
+              <w:spacing w:after="0" w:line="240" w:lineRule="auto"/>
+              <w:jc w:val="left"/>
+              <w:rPr>
+                <w:rFonts w:ascii="맑은 고딕" w:eastAsia="맑은 고딕" w:hAnsi="맑은 고딕" w:cs="굴림"/>
+                <w:kern w:val="0"/>
+                <w:szCs w:val="20"/>
+              </w:rPr>
+            </w:pPr>
           </w:p>
         </w:tc>
       </w:tr>
@@ -3559,42 +3630,29 @@
         <w:tc>
           <w:tcPr>
             <w:tcW w:w="2989" w:type="dxa"/>
-            <w:tcBorders>
-              <w:top w:val="single" w:sz="8" w:space="0" w:color="A3A3A3"/>
-              <w:left w:val="single" w:sz="8" w:space="0" w:color="A3A3A3"/>
-              <w:bottom w:val="single" w:sz="8" w:space="0" w:color="A3A3A3"/>
-              <w:right w:val="single" w:sz="8" w:space="0" w:color="A3A3A3"/>
-            </w:tcBorders>
-            <w:tcMar>
-              <w:top w:w="80" w:type="dxa"/>
-              <w:left w:w="80" w:type="dxa"/>
-              <w:bottom w:w="80" w:type="dxa"/>
-              <w:right w:w="80" w:type="dxa"/>
-            </w:tcMar>
-            <w:hideMark/>
-          </w:tcPr>
-          <w:p>
-            <w:pPr>
-              <w:widowControl/>
-              <w:wordWrap/>
-              <w:autoSpaceDE/>
-              <w:autoSpaceDN/>
-              <w:spacing w:after="0" w:line="240" w:lineRule="auto"/>
-              <w:jc w:val="left"/>
-              <w:rPr>
-                <w:rFonts w:ascii="맑은 고딕" w:eastAsia="맑은 고딕" w:hAnsi="맑은 고딕" w:cs="굴림"/>
-                <w:kern w:val="0"/>
-                <w:szCs w:val="20"/>
-              </w:rPr>
-            </w:pPr>
-            <w:r>
-              <w:rPr>
-                <w:rFonts w:ascii="맑은 고딕" w:eastAsia="맑은 고딕" w:hAnsi="맑은 고딕" w:cs="굴림" w:hint="eastAsia"/>
-                <w:kern w:val="0"/>
-                <w:szCs w:val="20"/>
-              </w:rPr>
-              <w:t> </w:t>
-            </w:r>
+            <w:vMerge/>
+            <w:tcBorders>
+              <w:left w:val="single" w:sz="8" w:space="0" w:color="A3A3A3"/>
+              <w:right w:val="single" w:sz="8" w:space="0" w:color="A3A3A3"/>
+            </w:tcBorders>
+            <w:tcMar>
+              <w:top w:w="80" w:type="dxa"/>
+              <w:left w:w="80" w:type="dxa"/>
+              <w:bottom w:w="80" w:type="dxa"/>
+              <w:right w:w="80" w:type="dxa"/>
+            </w:tcMar>
+            <w:hideMark/>
+          </w:tcPr>
+          <w:p>
+            <w:pPr>
+              <w:spacing w:after="0" w:line="240" w:lineRule="auto"/>
+              <w:jc w:val="left"/>
+              <w:rPr>
+                <w:rFonts w:ascii="맑은 고딕" w:eastAsia="맑은 고딕" w:hAnsi="맑은 고딕" w:cs="굴림"/>
+                <w:kern w:val="0"/>
+                <w:szCs w:val="20"/>
+              </w:rPr>
+            </w:pPr>
           </w:p>
         </w:tc>
       </w:tr>
@@ -3717,42 +3775,34 @@
         <w:tc>
           <w:tcPr>
             <w:tcW w:w="2989" w:type="dxa"/>
-            <w:tcBorders>
-              <w:top w:val="single" w:sz="8" w:space="0" w:color="A3A3A3"/>
-              <w:left w:val="single" w:sz="8" w:space="0" w:color="A3A3A3"/>
-              <w:bottom w:val="single" w:sz="8" w:space="0" w:color="A3A3A3"/>
-              <w:right w:val="single" w:sz="8" w:space="0" w:color="A3A3A3"/>
-            </w:tcBorders>
-            <w:tcMar>
-              <w:top w:w="80" w:type="dxa"/>
-              <w:left w:w="80" w:type="dxa"/>
-              <w:bottom w:w="80" w:type="dxa"/>
-              <w:right w:w="80" w:type="dxa"/>
-            </w:tcMar>
-            <w:hideMark/>
-          </w:tcPr>
-          <w:p>
-            <w:pPr>
-              <w:widowControl/>
-              <w:wordWrap/>
-              <w:autoSpaceDE/>
-              <w:autoSpaceDN/>
-              <w:spacing w:after="0" w:line="240" w:lineRule="auto"/>
-              <w:jc w:val="left"/>
-              <w:rPr>
-                <w:rFonts w:ascii="맑은 고딕" w:eastAsia="맑은 고딕" w:hAnsi="맑은 고딕" w:cs="굴림"/>
-                <w:kern w:val="0"/>
-                <w:szCs w:val="20"/>
-              </w:rPr>
-            </w:pPr>
-            <w:r>
-              <w:rPr>
-                <w:rFonts w:ascii="맑은 고딕" w:eastAsia="맑은 고딕" w:hAnsi="맑은 고딕" w:cs="굴림" w:hint="eastAsia"/>
-                <w:kern w:val="0"/>
-                <w:szCs w:val="20"/>
-              </w:rPr>
-              <w:t> </w:t>
-            </w:r>
+            <w:vMerge/>
+            <w:tcBorders>
+              <w:left w:val="single" w:sz="8" w:space="0" w:color="A3A3A3"/>
+              <w:bottom w:val="single" w:sz="8" w:space="0" w:color="A3A3A3"/>
+              <w:right w:val="single" w:sz="8" w:space="0" w:color="A3A3A3"/>
+            </w:tcBorders>
+            <w:tcMar>
+              <w:top w:w="80" w:type="dxa"/>
+              <w:left w:w="80" w:type="dxa"/>
+              <w:bottom w:w="80" w:type="dxa"/>
+              <w:right w:w="80" w:type="dxa"/>
+            </w:tcMar>
+            <w:hideMark/>
+          </w:tcPr>
+          <w:p>
+            <w:pPr>
+              <w:widowControl/>
+              <w:wordWrap/>
+              <w:autoSpaceDE/>
+              <w:autoSpaceDN/>
+              <w:spacing w:after="0" w:line="240" w:lineRule="auto"/>
+              <w:jc w:val="left"/>
+              <w:rPr>
+                <w:rFonts w:ascii="맑은 고딕" w:eastAsia="맑은 고딕" w:hAnsi="맑은 고딕" w:cs="굴림"/>
+                <w:kern w:val="0"/>
+                <w:szCs w:val="20"/>
+              </w:rPr>
+            </w:pPr>
           </w:p>
         </w:tc>
       </w:tr>
@@ -4014,10 +4064,10 @@
         <w:tc>
           <w:tcPr>
             <w:tcW w:w="2989" w:type="dxa"/>
-            <w:tcBorders>
-              <w:top w:val="single" w:sz="8" w:space="0" w:color="A3A3A3"/>
-              <w:left w:val="single" w:sz="8" w:space="0" w:color="A3A3A3"/>
-              <w:bottom w:val="single" w:sz="8" w:space="0" w:color="A3A3A3"/>
+            <w:vMerge w:val="restart"/>
+            <w:tcBorders>
+              <w:top w:val="single" w:sz="8" w:space="0" w:color="A3A3A3"/>
+              <w:left w:val="single" w:sz="8" w:space="0" w:color="A3A3A3"/>
               <w:right w:val="single" w:sz="8" w:space="0" w:color="A3A3A3"/>
             </w:tcBorders>
             <w:tcMar>
@@ -4049,6 +4099,25 @@
                 <w:szCs w:val="20"/>
               </w:rPr>
               <w:t>Operating a "grace period"</w:t>
+            </w:r>
+          </w:p>
+          <w:p>
+            <w:pPr>
+              <w:spacing w:after="0" w:line="240" w:lineRule="auto"/>
+              <w:jc w:val="left"/>
+              <w:rPr>
+                <w:rFonts w:ascii="맑은 고딕" w:eastAsia="맑은 고딕" w:hAnsi="맑은 고딕" w:cs="굴림"/>
+                <w:kern w:val="0"/>
+                <w:szCs w:val="20"/>
+              </w:rPr>
+            </w:pPr>
+            <w:r>
+              <w:rPr>
+                <w:rFonts w:ascii="맑은 고딕" w:eastAsia="맑은 고딕" w:hAnsi="맑은 고딕" w:cs="굴림" w:hint="eastAsia"/>
+                <w:kern w:val="0"/>
+                <w:szCs w:val="20"/>
+              </w:rPr>
+              <w:t> </w:t>
             </w:r>
           </w:p>
         </w:tc>
@@ -4147,42 +4216,34 @@
         <w:tc>
           <w:tcPr>
             <w:tcW w:w="2989" w:type="dxa"/>
-            <w:tcBorders>
-              <w:top w:val="single" w:sz="8" w:space="0" w:color="A3A3A3"/>
-              <w:left w:val="single" w:sz="8" w:space="0" w:color="A3A3A3"/>
-              <w:bottom w:val="single" w:sz="8" w:space="0" w:color="A3A3A3"/>
-              <w:right w:val="single" w:sz="8" w:space="0" w:color="A3A3A3"/>
-            </w:tcBorders>
-            <w:tcMar>
-              <w:top w:w="80" w:type="dxa"/>
-              <w:left w:w="80" w:type="dxa"/>
-              <w:bottom w:w="80" w:type="dxa"/>
-              <w:right w:w="80" w:type="dxa"/>
-            </w:tcMar>
-            <w:hideMark/>
-          </w:tcPr>
-          <w:p>
-            <w:pPr>
-              <w:widowControl/>
-              <w:wordWrap/>
-              <w:autoSpaceDE/>
-              <w:autoSpaceDN/>
-              <w:spacing w:after="0" w:line="240" w:lineRule="auto"/>
-              <w:jc w:val="left"/>
-              <w:rPr>
-                <w:rFonts w:ascii="맑은 고딕" w:eastAsia="맑은 고딕" w:hAnsi="맑은 고딕" w:cs="굴림"/>
-                <w:kern w:val="0"/>
-                <w:szCs w:val="20"/>
-              </w:rPr>
-            </w:pPr>
-            <w:r>
-              <w:rPr>
-                <w:rFonts w:ascii="맑은 고딕" w:eastAsia="맑은 고딕" w:hAnsi="맑은 고딕" w:cs="굴림" w:hint="eastAsia"/>
-                <w:kern w:val="0"/>
-                <w:szCs w:val="20"/>
-              </w:rPr>
-              <w:t> </w:t>
-            </w:r>
+            <w:vMerge/>
+            <w:tcBorders>
+              <w:left w:val="single" w:sz="8" w:space="0" w:color="A3A3A3"/>
+              <w:bottom w:val="single" w:sz="8" w:space="0" w:color="A3A3A3"/>
+              <w:right w:val="single" w:sz="8" w:space="0" w:color="A3A3A3"/>
+            </w:tcBorders>
+            <w:tcMar>
+              <w:top w:w="80" w:type="dxa"/>
+              <w:left w:w="80" w:type="dxa"/>
+              <w:bottom w:w="80" w:type="dxa"/>
+              <w:right w:w="80" w:type="dxa"/>
+            </w:tcMar>
+            <w:hideMark/>
+          </w:tcPr>
+          <w:p>
+            <w:pPr>
+              <w:widowControl/>
+              <w:wordWrap/>
+              <w:autoSpaceDE/>
+              <w:autoSpaceDN/>
+              <w:spacing w:after="0" w:line="240" w:lineRule="auto"/>
+              <w:jc w:val="left"/>
+              <w:rPr>
+                <w:rFonts w:ascii="맑은 고딕" w:eastAsia="맑은 고딕" w:hAnsi="맑은 고딕" w:cs="굴림"/>
+                <w:kern w:val="0"/>
+                <w:szCs w:val="20"/>
+              </w:rPr>
+            </w:pPr>
           </w:p>
         </w:tc>
       </w:tr>
@@ -6632,7 +6693,7 @@
           <w:sz w:val="24"/>
           <w:szCs w:val="24"/>
         </w:rPr>
-        <w:t xml:space="preserve"> ‘</w:t>
+        <w:t xml:space="preserve"> </w:t>
       </w:r>
       <w:r>
         <w:rPr>
@@ -6640,15 +6701,7 @@
           <w:kern w:val="0"/>
           <w:szCs w:val="20"/>
         </w:rPr>
-        <w:t>Reservation system for driver</w:t>
-      </w:r>
-      <w:r>
-        <w:rPr>
-          <w:rFonts w:ascii="맑은 고딕" w:eastAsia="맑은 고딕" w:hAnsi="맑은 고딕" w:cs="굴림"/>
-          <w:kern w:val="0"/>
-          <w:szCs w:val="20"/>
-        </w:rPr>
-        <w:t>’</w:t>
+        <w:t>Reserve parking spaces</w:t>
       </w:r>
     </w:p>
     <w:tbl>
@@ -6886,15 +6939,7 @@
                 <w:kern w:val="0"/>
                 <w:szCs w:val="20"/>
               </w:rPr>
-              <w:t>5</w:t>
-            </w:r>
-            <w:r>
-              <w:rPr>
-                <w:rFonts w:ascii="맑은 고딕" w:eastAsia="맑은 고딕" w:hAnsi="맑은 고딕" w:cs="굴림"/>
-                <w:kern w:val="0"/>
-                <w:szCs w:val="20"/>
-              </w:rPr>
-              <w:t xml:space="preserve"> ~ </w:t>
+              <w:t xml:space="preserve">5 ~ </w:t>
             </w:r>
             <w:r>
               <w:rPr>
@@ -6910,39 +6955,15 @@
                 <w:kern w:val="0"/>
                 <w:szCs w:val="20"/>
               </w:rPr>
-              <w:t>09</w:t>
-            </w:r>
-            <w:r>
-              <w:rPr>
-                <w:rFonts w:ascii="맑은 고딕" w:eastAsia="맑은 고딕" w:hAnsi="맑은 고딕" w:cs="굴림"/>
-                <w:kern w:val="0"/>
-                <w:szCs w:val="20"/>
-              </w:rPr>
-              <w:t xml:space="preserve">) </w:t>
-            </w:r>
-            <w:r>
-              <w:rPr>
-                <w:rFonts w:ascii="맑은 고딕" w:eastAsia="맑은 고딕" w:hAnsi="맑은 고딕" w:cs="굴림" w:hint="eastAsia"/>
-                <w:kern w:val="0"/>
-                <w:szCs w:val="20"/>
-              </w:rPr>
-              <w:t>Reservation system for drivers</w:t>
-            </w:r>
-            <w:r>
-              <w:rPr>
-                <w:rFonts w:ascii="맑은 고딕" w:eastAsia="맑은 고딕" w:hAnsi="맑은 고딕" w:cs="굴림"/>
-                <w:kern w:val="0"/>
-                <w:szCs w:val="20"/>
-              </w:rPr>
-              <w:t xml:space="preserve"> </w:t>
-            </w:r>
-            <w:r>
-              <w:rPr>
-                <w:rFonts w:ascii="맑은 고딕" w:eastAsia="맑은 고딕" w:hAnsi="맑은 고딕" w:cs="굴림" w:hint="eastAsia"/>
-                <w:kern w:val="0"/>
-                <w:szCs w:val="20"/>
-              </w:rPr>
-              <w:t>김지향</w:t>
+              <w:t xml:space="preserve">09) </w:t>
+            </w:r>
+            <w:r>
+              <w:rPr>
+                <w:rFonts w:ascii="맑은 고딕" w:eastAsia="맑은 고딕" w:hAnsi="맑은 고딕" w:cs="굴림"/>
+                <w:kern w:val="0"/>
+                <w:szCs w:val="20"/>
+              </w:rPr>
+              <w:t>Reserve parking spaces</w:t>
             </w:r>
           </w:p>
         </w:tc>
@@ -7036,7 +7057,15 @@
                 <w:kern w:val="0"/>
                 <w:szCs w:val="20"/>
               </w:rPr>
-              <w:t>Owner, Attendants, drivers, developers</w:t>
+              <w:t>Derivers who want to reserve parking spaces</w:t>
+            </w:r>
+            <w:r>
+              <w:rPr>
+                <w:rFonts w:ascii="맑은 고딕" w:eastAsia="맑은 고딕" w:hAnsi="맑은 고딕" w:cs="굴림"/>
+                <w:kern w:val="0"/>
+                <w:szCs w:val="20"/>
+              </w:rPr>
+              <w:t>.</w:t>
             </w:r>
           </w:p>
         </w:tc>
@@ -7124,11 +7153,98 @@
             </w:pPr>
             <w:r>
               <w:rPr>
-                <w:rFonts w:ascii="맑은 고딕" w:eastAsia="맑은 고딕" w:hAnsi="맑은 고딕" w:cs="굴림" w:hint="eastAsia"/>
-                <w:kern w:val="0"/>
-                <w:szCs w:val="20"/>
-              </w:rPr>
-              <w:t>Driver open the web page and login for reservation.</w:t>
+                <w:rFonts w:ascii="맑은 고딕" w:eastAsia="맑은 고딕" w:hAnsi="맑은 고딕" w:cs="굴림"/>
+                <w:kern w:val="0"/>
+                <w:szCs w:val="20"/>
+              </w:rPr>
+              <w:t>The Sure-Park system allows authorized drivers to reserve parking system.</w:t>
+            </w:r>
+          </w:p>
+          <w:p>
+            <w:pPr>
+              <w:pStyle w:val="a7"/>
+              <w:widowControl/>
+              <w:numPr>
+                <w:ilvl w:val="0"/>
+                <w:numId w:val="10"/>
+              </w:numPr>
+              <w:wordWrap/>
+              <w:autoSpaceDE/>
+              <w:autoSpaceDN/>
+              <w:spacing w:after="0" w:line="240" w:lineRule="auto"/>
+              <w:ind w:leftChars="0"/>
+              <w:jc w:val="left"/>
+              <w:rPr>
+                <w:rFonts w:ascii="맑은 고딕" w:eastAsia="맑은 고딕" w:hAnsi="맑은 고딕" w:cs="굴림"/>
+                <w:kern w:val="0"/>
+                <w:szCs w:val="20"/>
+              </w:rPr>
+            </w:pPr>
+            <w:r>
+              <w:rPr>
+                <w:rFonts w:ascii="맑은 고딕" w:eastAsia="맑은 고딕" w:hAnsi="맑은 고딕" w:cs="굴림" w:hint="eastAsia"/>
+                <w:kern w:val="0"/>
+                <w:szCs w:val="20"/>
+              </w:rPr>
+              <w:t>The system shows available parking space to drivers.</w:t>
+            </w:r>
+          </w:p>
+          <w:p>
+            <w:pPr>
+              <w:pStyle w:val="a7"/>
+              <w:widowControl/>
+              <w:numPr>
+                <w:ilvl w:val="0"/>
+                <w:numId w:val="10"/>
+              </w:numPr>
+              <w:wordWrap/>
+              <w:autoSpaceDE/>
+              <w:autoSpaceDN/>
+              <w:spacing w:after="0" w:line="240" w:lineRule="auto"/>
+              <w:ind w:leftChars="0"/>
+              <w:jc w:val="left"/>
+              <w:rPr>
+                <w:rFonts w:ascii="맑은 고딕" w:eastAsia="맑은 고딕" w:hAnsi="맑은 고딕" w:cs="굴림"/>
+                <w:kern w:val="0"/>
+                <w:szCs w:val="20"/>
+              </w:rPr>
+            </w:pPr>
+            <w:r>
+              <w:rPr>
+                <w:rFonts w:ascii="맑은 고딕" w:eastAsia="맑은 고딕" w:hAnsi="맑은 고딕" w:cs="굴림"/>
+                <w:kern w:val="0"/>
+                <w:szCs w:val="20"/>
+              </w:rPr>
+              <w:t>If there are parking spaces available, drivers must input a license plate, the day and time they would like to park and credit card information.</w:t>
+            </w:r>
+          </w:p>
+          <w:p>
+            <w:pPr>
+              <w:pStyle w:val="a7"/>
+              <w:widowControl/>
+              <w:numPr>
+                <w:ilvl w:val="0"/>
+                <w:numId w:val="10"/>
+              </w:numPr>
+              <w:wordWrap/>
+              <w:autoSpaceDE/>
+              <w:autoSpaceDN/>
+              <w:spacing w:after="0" w:line="240" w:lineRule="auto"/>
+              <w:ind w:leftChars="0"/>
+              <w:jc w:val="left"/>
+              <w:rPr>
+                <w:rFonts w:ascii="맑은 고딕" w:eastAsia="맑은 고딕" w:hAnsi="맑은 고딕" w:cs="굴림"/>
+                <w:kern w:val="0"/>
+                <w:szCs w:val="20"/>
+              </w:rPr>
+            </w:pPr>
+            <w:r>
+              <w:rPr>
+                <w:rFonts w:ascii="맑은 고딕" w:eastAsia="맑은 고딕" w:hAnsi="맑은 고딕" w:cs="굴림"/>
+                <w:kern w:val="0"/>
+                <w:szCs w:val="20"/>
+              </w:rPr>
+              <w:t>If all required items are ok, the system will return confirmation information to drivers.</w:t>
             </w:r>
           </w:p>
         </w:tc>
@@ -7252,19 +7368,7 @@
           <w:sz w:val="24"/>
           <w:szCs w:val="24"/>
         </w:rPr>
-        <w:t>2</w:t>
-      </w:r>
-      <w:r>
-        <w:rPr>
-          <w:rFonts w:ascii="맑은 고딕" w:eastAsia="맑은 고딕" w:hAnsi="맑은 고딕" w:cs="굴림"/>
-          <w:b/>
-          <w:bCs/>
-          <w:color w:val="000000"/>
-          <w:kern w:val="0"/>
-          <w:sz w:val="24"/>
-          <w:szCs w:val="24"/>
-        </w:rPr>
-        <w:t xml:space="preserve"> ‘</w:t>
+        <w:t xml:space="preserve">2 </w:t>
       </w:r>
       <w:r>
         <w:rPr>
@@ -7272,7 +7376,7 @@
           <w:kern w:val="0"/>
           <w:szCs w:val="20"/>
         </w:rPr>
-        <w:t>Show up and parking scenario</w:t>
+        <w:t>Show up and park</w:t>
       </w:r>
       <w:r>
         <w:rPr>
@@ -7280,7 +7384,15 @@
           <w:kern w:val="0"/>
           <w:szCs w:val="20"/>
         </w:rPr>
-        <w:t>’</w:t>
+        <w:t>ing</w:t>
+      </w:r>
+      <w:r>
+        <w:rPr>
+          <w:rFonts w:ascii="맑은 고딕" w:eastAsia="맑은 고딕" w:hAnsi="맑은 고딕" w:cs="굴림" w:hint="eastAsia"/>
+          <w:kern w:val="0"/>
+          <w:szCs w:val="20"/>
+        </w:rPr>
+        <w:t xml:space="preserve"> scenario</w:t>
       </w:r>
     </w:p>
     <w:tbl>
@@ -7508,27 +7620,35 @@
             </w:r>
             <w:r>
               <w:rPr>
+                <w:rFonts w:ascii="맑은 고딕" w:eastAsia="맑은 고딕" w:hAnsi="맑은 고딕" w:cs="굴림"/>
+                <w:kern w:val="0"/>
+                <w:szCs w:val="20"/>
+              </w:rPr>
+              <w:t>(</w:t>
+            </w:r>
+            <w:r>
+              <w:rPr>
+                <w:rFonts w:ascii="맑은 고딕" w:eastAsia="맑은 고딕" w:hAnsi="맑은 고딕" w:cs="굴림" w:hint="eastAsia"/>
+                <w:kern w:val="0"/>
+                <w:szCs w:val="20"/>
+              </w:rPr>
+              <w:t>FR-04</w:t>
+            </w:r>
+            <w:r>
+              <w:rPr>
+                <w:rFonts w:ascii="맑은 고딕" w:eastAsia="맑은 고딕" w:hAnsi="맑은 고딕" w:cs="굴림"/>
+                <w:kern w:val="0"/>
+                <w:szCs w:val="20"/>
+              </w:rPr>
+              <w:t xml:space="preserve">, FR-10) </w:t>
+            </w:r>
+            <w:r>
+              <w:rPr>
                 <w:rFonts w:ascii="맑은 고딕" w:eastAsia="맑은 고딕" w:hAnsi="맑은 고딕" w:cs="굴림" w:hint="eastAsia"/>
                 <w:kern w:val="0"/>
                 <w:szCs w:val="20"/>
               </w:rPr>
               <w:t>Show up and parking scenario</w:t>
-            </w:r>
-            <w:r>
-              <w:rPr>
-                <w:rFonts w:ascii="맑은 고딕" w:eastAsia="맑은 고딕" w:hAnsi="맑은 고딕" w:cs="굴림"/>
-                <w:kern w:val="0"/>
-                <w:szCs w:val="20"/>
-              </w:rPr>
-              <w:t xml:space="preserve"> </w:t>
-            </w:r>
-            <w:r>
-              <w:rPr>
-                <w:rFonts w:ascii="맑은 고딕" w:eastAsia="맑은 고딕" w:hAnsi="맑은 고딕" w:cs="굴림" w:hint="eastAsia"/>
-                <w:kern w:val="0"/>
-                <w:szCs w:val="20"/>
-              </w:rPr>
-              <w:t>김지향</w:t>
             </w:r>
           </w:p>
         </w:tc>
@@ -7616,6 +7736,14 @@
               </w:rPr>
               <w:t> </w:t>
             </w:r>
+            <w:r>
+              <w:rPr>
+                <w:rFonts w:ascii="맑은 고딕" w:eastAsia="맑은 고딕" w:hAnsi="맑은 고딕" w:cs="굴림"/>
+                <w:kern w:val="0"/>
+                <w:szCs w:val="20"/>
+              </w:rPr>
+              <w:t>Drivers who reserve parking space. Attendants who check reservation.</w:t>
+            </w:r>
           </w:p>
         </w:tc>
       </w:tr>
@@ -7682,25 +7810,271 @@
           </w:tcPr>
           <w:p>
             <w:pPr>
-              <w:widowControl/>
-              <w:wordWrap/>
-              <w:autoSpaceDE/>
-              <w:autoSpaceDN/>
-              <w:spacing w:after="0" w:line="240" w:lineRule="auto"/>
-              <w:jc w:val="left"/>
-              <w:rPr>
-                <w:rFonts w:ascii="맑은 고딕" w:eastAsia="맑은 고딕" w:hAnsi="맑은 고딕" w:cs="굴림"/>
-                <w:kern w:val="0"/>
-                <w:szCs w:val="20"/>
-              </w:rPr>
-            </w:pPr>
-            <w:r>
-              <w:rPr>
-                <w:rFonts w:ascii="맑은 고딕" w:eastAsia="맑은 고딕" w:hAnsi="맑은 고딕" w:cs="굴림" w:hint="eastAsia"/>
-                <w:kern w:val="0"/>
-                <w:szCs w:val="20"/>
-              </w:rPr>
-              <w:t> </w:t>
+              <w:pStyle w:val="a7"/>
+              <w:widowControl/>
+              <w:numPr>
+                <w:ilvl w:val="0"/>
+                <w:numId w:val="11"/>
+              </w:numPr>
+              <w:wordWrap/>
+              <w:autoSpaceDE/>
+              <w:autoSpaceDN/>
+              <w:spacing w:after="0" w:line="240" w:lineRule="auto"/>
+              <w:ind w:leftChars="0"/>
+              <w:jc w:val="left"/>
+              <w:rPr>
+                <w:rFonts w:ascii="맑은 고딕" w:eastAsia="맑은 고딕" w:hAnsi="맑은 고딕" w:cs="굴림"/>
+                <w:kern w:val="0"/>
+                <w:szCs w:val="20"/>
+              </w:rPr>
+            </w:pPr>
+            <w:r>
+              <w:rPr>
+                <w:rFonts w:ascii="맑은 고딕" w:eastAsia="맑은 고딕" w:hAnsi="맑은 고딕" w:cs="굴림" w:hint="eastAsia"/>
+                <w:kern w:val="0"/>
+                <w:szCs w:val="20"/>
+              </w:rPr>
+              <w:t xml:space="preserve">The </w:t>
+            </w:r>
+            <w:r>
+              <w:rPr>
+                <w:rFonts w:ascii="맑은 고딕" w:eastAsia="맑은 고딕" w:hAnsi="맑은 고딕" w:cs="굴림"/>
+                <w:kern w:val="0"/>
+                <w:szCs w:val="20"/>
+              </w:rPr>
+              <w:t>system</w:t>
+            </w:r>
+            <w:r>
+              <w:rPr>
+                <w:rFonts w:ascii="맑은 고딕" w:eastAsia="맑은 고딕" w:hAnsi="맑은 고딕" w:cs="굴림" w:hint="eastAsia"/>
+                <w:kern w:val="0"/>
+                <w:szCs w:val="20"/>
+              </w:rPr>
+              <w:t xml:space="preserve"> </w:t>
+            </w:r>
+            <w:r>
+              <w:rPr>
+                <w:rFonts w:ascii="맑은 고딕" w:eastAsia="맑은 고딕" w:hAnsi="맑은 고딕" w:cs="굴림"/>
+                <w:kern w:val="0"/>
+                <w:szCs w:val="20"/>
+              </w:rPr>
+              <w:t>detects presence of a car at the gate.</w:t>
+            </w:r>
+          </w:p>
+          <w:p>
+            <w:pPr>
+              <w:pStyle w:val="a7"/>
+              <w:widowControl/>
+              <w:numPr>
+                <w:ilvl w:val="0"/>
+                <w:numId w:val="11"/>
+              </w:numPr>
+              <w:wordWrap/>
+              <w:autoSpaceDE/>
+              <w:autoSpaceDN/>
+              <w:spacing w:after="0" w:line="240" w:lineRule="auto"/>
+              <w:ind w:leftChars="0"/>
+              <w:jc w:val="left"/>
+              <w:rPr>
+                <w:rFonts w:ascii="맑은 고딕" w:eastAsia="맑은 고딕" w:hAnsi="맑은 고딕" w:cs="굴림" w:hint="eastAsia"/>
+                <w:kern w:val="0"/>
+                <w:szCs w:val="20"/>
+              </w:rPr>
+            </w:pPr>
+            <w:r>
+              <w:rPr>
+                <w:rFonts w:ascii="맑은 고딕" w:eastAsia="맑은 고딕" w:hAnsi="맑은 고딕" w:cs="굴림" w:hint="eastAsia"/>
+                <w:kern w:val="0"/>
+                <w:szCs w:val="20"/>
+              </w:rPr>
+              <w:t>A driver provide confirmation information to system.</w:t>
+            </w:r>
+          </w:p>
+          <w:p>
+            <w:pPr>
+              <w:pStyle w:val="a7"/>
+              <w:widowControl/>
+              <w:numPr>
+                <w:ilvl w:val="0"/>
+                <w:numId w:val="11"/>
+              </w:numPr>
+              <w:wordWrap/>
+              <w:autoSpaceDE/>
+              <w:autoSpaceDN/>
+              <w:spacing w:after="0" w:line="240" w:lineRule="auto"/>
+              <w:ind w:leftChars="0"/>
+              <w:jc w:val="left"/>
+              <w:rPr>
+                <w:rFonts w:ascii="맑은 고딕" w:eastAsia="맑은 고딕" w:hAnsi="맑은 고딕" w:cs="굴림"/>
+                <w:kern w:val="0"/>
+                <w:szCs w:val="20"/>
+              </w:rPr>
+            </w:pPr>
+            <w:r>
+              <w:rPr>
+                <w:rFonts w:ascii="맑은 고딕" w:eastAsia="맑은 고딕" w:hAnsi="맑은 고딕" w:cs="굴림"/>
+                <w:kern w:val="0"/>
+                <w:szCs w:val="20"/>
+              </w:rPr>
+              <w:t>The system verify driver’s information and confirm the reservation.</w:t>
+            </w:r>
+          </w:p>
+          <w:p>
+            <w:pPr>
+              <w:pStyle w:val="a7"/>
+              <w:widowControl/>
+              <w:numPr>
+                <w:ilvl w:val="0"/>
+                <w:numId w:val="11"/>
+              </w:numPr>
+              <w:wordWrap/>
+              <w:autoSpaceDE/>
+              <w:autoSpaceDN/>
+              <w:spacing w:after="0" w:line="240" w:lineRule="auto"/>
+              <w:ind w:leftChars="0"/>
+              <w:jc w:val="left"/>
+              <w:rPr>
+                <w:rFonts w:ascii="맑은 고딕" w:eastAsia="맑은 고딕" w:hAnsi="맑은 고딕" w:cs="굴림"/>
+                <w:color w:val="FF0000"/>
+                <w:kern w:val="0"/>
+                <w:szCs w:val="20"/>
+              </w:rPr>
+            </w:pPr>
+            <w:r>
+              <w:rPr>
+                <w:rFonts w:ascii="맑은 고딕" w:eastAsia="맑은 고딕" w:hAnsi="맑은 고딕" w:cs="굴림"/>
+                <w:kern w:val="0"/>
+                <w:szCs w:val="20"/>
+              </w:rPr>
+              <w:t xml:space="preserve">The system give a driver </w:t>
+            </w:r>
+            <w:r>
+              <w:rPr>
+                <w:rFonts w:ascii="맑은 고딕" w:eastAsia="맑은 고딕" w:hAnsi="맑은 고딕" w:cs="굴림"/>
+                <w:kern w:val="0"/>
+                <w:szCs w:val="20"/>
+                <w:u w:val="single"/>
+              </w:rPr>
+              <w:t>a unique alpha-numeric identifier</w:t>
+            </w:r>
+            <w:r>
+              <w:rPr>
+                <w:rFonts w:ascii="맑은 고딕" w:eastAsia="맑은 고딕" w:hAnsi="맑은 고딕" w:cs="굴림"/>
+                <w:kern w:val="0"/>
+                <w:szCs w:val="20"/>
+              </w:rPr>
+              <w:t>.</w:t>
+            </w:r>
+            <w:r>
+              <w:rPr>
+                <w:rFonts w:ascii="맑은 고딕" w:eastAsia="맑은 고딕" w:hAnsi="맑은 고딕" w:cs="굴림"/>
+                <w:kern w:val="0"/>
+                <w:szCs w:val="20"/>
+              </w:rPr>
+              <w:t xml:space="preserve"> </w:t>
+            </w:r>
+          </w:p>
+          <w:p>
+            <w:pPr>
+              <w:pStyle w:val="a7"/>
+              <w:widowControl/>
+              <w:wordWrap/>
+              <w:autoSpaceDE/>
+              <w:autoSpaceDN/>
+              <w:spacing w:after="0" w:line="240" w:lineRule="auto"/>
+              <w:ind w:leftChars="0" w:left="435"/>
+              <w:jc w:val="left"/>
+              <w:rPr>
+                <w:rFonts w:ascii="맑은 고딕" w:eastAsia="맑은 고딕" w:hAnsi="맑은 고딕" w:cs="굴림"/>
+                <w:color w:val="FF0000"/>
+                <w:kern w:val="0"/>
+                <w:szCs w:val="20"/>
+              </w:rPr>
+            </w:pPr>
+            <w:r>
+              <w:rPr>
+                <w:rFonts w:ascii="맑은 고딕" w:eastAsia="맑은 고딕" w:hAnsi="맑은 고딕" w:cs="굴림"/>
+                <w:color w:val="FF0000"/>
+                <w:kern w:val="0"/>
+                <w:szCs w:val="20"/>
+              </w:rPr>
+              <w:t>(</w:t>
+            </w:r>
+            <w:r>
+              <w:rPr>
+                <w:rFonts w:ascii="맑은 고딕" w:eastAsia="맑은 고딕" w:hAnsi="맑은 고딕" w:cs="굴림"/>
+                <w:color w:val="FF0000"/>
+                <w:kern w:val="0"/>
+                <w:szCs w:val="20"/>
+              </w:rPr>
+              <w:t>A u</w:t>
+            </w:r>
+            <w:r>
+              <w:rPr>
+                <w:rFonts w:ascii="맑은 고딕" w:eastAsia="맑은 고딕" w:hAnsi="맑은 고딕" w:cs="굴림"/>
+                <w:color w:val="FF0000"/>
+                <w:kern w:val="0"/>
+                <w:szCs w:val="20"/>
+              </w:rPr>
+              <w:t>nique alpha-numeric identifier can be a parking spot like ‘A’ to ‘E’?)</w:t>
+            </w:r>
+          </w:p>
+          <w:p>
+            <w:pPr>
+              <w:pStyle w:val="a7"/>
+              <w:widowControl/>
+              <w:numPr>
+                <w:ilvl w:val="0"/>
+                <w:numId w:val="11"/>
+              </w:numPr>
+              <w:wordWrap/>
+              <w:autoSpaceDE/>
+              <w:autoSpaceDN/>
+              <w:spacing w:after="0" w:line="240" w:lineRule="auto"/>
+              <w:ind w:leftChars="0"/>
+              <w:jc w:val="left"/>
+              <w:rPr>
+                <w:rFonts w:ascii="맑은 고딕" w:eastAsia="맑은 고딕" w:hAnsi="맑은 고딕" w:cs="굴림"/>
+                <w:kern w:val="0"/>
+                <w:szCs w:val="20"/>
+              </w:rPr>
+            </w:pPr>
+            <w:r>
+              <w:rPr>
+                <w:rFonts w:ascii="맑은 고딕" w:eastAsia="맑은 고딕" w:hAnsi="맑은 고딕" w:cs="굴림"/>
+                <w:kern w:val="0"/>
+                <w:szCs w:val="20"/>
+              </w:rPr>
+              <w:t>The system lift the entry gate and allow the deriver to enter the facility.</w:t>
+            </w:r>
+          </w:p>
+          <w:p>
+            <w:pPr>
+              <w:pStyle w:val="a7"/>
+              <w:widowControl/>
+              <w:numPr>
+                <w:ilvl w:val="0"/>
+                <w:numId w:val="11"/>
+              </w:numPr>
+              <w:wordWrap/>
+              <w:autoSpaceDE/>
+              <w:autoSpaceDN/>
+              <w:spacing w:after="0" w:line="240" w:lineRule="auto"/>
+              <w:ind w:leftChars="0"/>
+              <w:jc w:val="left"/>
+              <w:rPr>
+                <w:rFonts w:ascii="맑은 고딕" w:eastAsia="맑은 고딕" w:hAnsi="맑은 고딕" w:cs="굴림"/>
+                <w:kern w:val="0"/>
+                <w:szCs w:val="20"/>
+              </w:rPr>
+            </w:pPr>
+            <w:r>
+              <w:rPr>
+                <w:rFonts w:ascii="맑은 고딕" w:eastAsia="맑은 고딕" w:hAnsi="맑은 고딕" w:cs="굴림"/>
+                <w:kern w:val="0"/>
+                <w:szCs w:val="20"/>
+              </w:rPr>
+              <w:t>A driver park a car.</w:t>
             </w:r>
           </w:p>
         </w:tc>
@@ -7824,19 +8198,7 @@
           <w:sz w:val="24"/>
           <w:szCs w:val="24"/>
         </w:rPr>
-        <w:t>3</w:t>
-      </w:r>
-      <w:r>
-        <w:rPr>
-          <w:rFonts w:ascii="맑은 고딕" w:eastAsia="맑은 고딕" w:hAnsi="맑은 고딕" w:cs="굴림"/>
-          <w:b/>
-          <w:bCs/>
-          <w:color w:val="000000"/>
-          <w:kern w:val="0"/>
-          <w:sz w:val="24"/>
-          <w:szCs w:val="24"/>
-        </w:rPr>
-        <w:t xml:space="preserve"> ‘</w:t>
+        <w:t>3 ‘</w:t>
       </w:r>
       <w:r>
         <w:rPr>
@@ -8057,7 +8419,7 @@
               <w:spacing w:after="0" w:line="240" w:lineRule="auto"/>
               <w:jc w:val="left"/>
               <w:rPr>
-                <w:rFonts w:ascii="맑은 고딕" w:eastAsia="맑은 고딕" w:hAnsi="맑은 고딕" w:cs="굴림" w:hint="eastAsia"/>
+                <w:rFonts w:ascii="맑은 고딕" w:eastAsia="맑은 고딕" w:hAnsi="맑은 고딕" w:cs="굴림"/>
                 <w:kern w:val="0"/>
                 <w:szCs w:val="20"/>
               </w:rPr>
@@ -8076,15 +8438,7 @@
                 <w:kern w:val="0"/>
                 <w:szCs w:val="20"/>
               </w:rPr>
-              <w:t>No show scenario</w:t>
-            </w:r>
-            <w:r>
-              <w:rPr>
-                <w:rFonts w:ascii="맑은 고딕" w:eastAsia="맑은 고딕" w:hAnsi="맑은 고딕" w:cs="굴림"/>
-                <w:kern w:val="0"/>
-                <w:szCs w:val="20"/>
-              </w:rPr>
-              <w:t xml:space="preserve"> &amp; grace period </w:t>
+              <w:t xml:space="preserve">No show scenario &amp; grace period </w:t>
             </w:r>
             <w:r>
               <w:rPr>
@@ -8137,6 +8491,7 @@
                 <w:kern w:val="0"/>
                 <w:szCs w:val="20"/>
               </w:rPr>
+              <w:lastRenderedPageBreak/>
               <w:t>Stakeholders</w:t>
             </w:r>
           </w:p>
@@ -8388,19 +8743,7 @@
           <w:sz w:val="24"/>
           <w:szCs w:val="24"/>
         </w:rPr>
-        <w:t>4</w:t>
-      </w:r>
-      <w:r>
-        <w:rPr>
-          <w:rFonts w:ascii="맑은 고딕" w:eastAsia="맑은 고딕" w:hAnsi="맑은 고딕" w:cs="굴림"/>
-          <w:b/>
-          <w:bCs/>
-          <w:color w:val="000000"/>
-          <w:kern w:val="0"/>
-          <w:sz w:val="24"/>
-          <w:szCs w:val="24"/>
-        </w:rPr>
-        <w:t xml:space="preserve"> ‘</w:t>
+        <w:t>4 ‘</w:t>
       </w:r>
       <w:r>
         <w:rPr>
@@ -8408,15 +8751,7 @@
           <w:kern w:val="0"/>
           <w:szCs w:val="20"/>
         </w:rPr>
-        <w:t>Get out the garage &amp; charge scenario</w:t>
-      </w:r>
-      <w:r>
-        <w:rPr>
-          <w:rFonts w:ascii="맑은 고딕" w:eastAsia="맑은 고딕" w:hAnsi="맑은 고딕" w:cs="굴림"/>
-          <w:kern w:val="0"/>
-          <w:szCs w:val="20"/>
-        </w:rPr>
-        <w:t>’</w:t>
+        <w:t>Get out the garage &amp; charge scenario’</w:t>
       </w:r>
     </w:p>
     <w:tbl>
@@ -8648,15 +8983,7 @@
                 <w:kern w:val="0"/>
                 <w:szCs w:val="20"/>
               </w:rPr>
-              <w:t>Get out the garage &amp; charge scenario</w:t>
-            </w:r>
-            <w:r>
-              <w:rPr>
-                <w:rFonts w:ascii="맑은 고딕" w:eastAsia="맑은 고딕" w:hAnsi="맑은 고딕" w:cs="굴림"/>
-                <w:kern w:val="0"/>
-                <w:szCs w:val="20"/>
-              </w:rPr>
-              <w:t xml:space="preserve"> </w:t>
+              <w:t xml:space="preserve">Get out the garage &amp; charge scenario </w:t>
             </w:r>
             <w:r>
               <w:rPr>
@@ -8795,7 +9122,6 @@
                 <w:kern w:val="0"/>
                 <w:szCs w:val="20"/>
               </w:rPr>
-              <w:lastRenderedPageBreak/>
               <w:t>Description</w:t>
             </w:r>
           </w:p>
@@ -8961,19 +9287,7 @@
           <w:sz w:val="24"/>
           <w:szCs w:val="24"/>
         </w:rPr>
-        <w:t>5</w:t>
-      </w:r>
-      <w:r>
-        <w:rPr>
-          <w:rFonts w:ascii="맑은 고딕" w:eastAsia="맑은 고딕" w:hAnsi="맑은 고딕" w:cs="굴림"/>
-          <w:b/>
-          <w:bCs/>
-          <w:color w:val="000000"/>
-          <w:kern w:val="0"/>
-          <w:sz w:val="24"/>
-          <w:szCs w:val="24"/>
-        </w:rPr>
-        <w:t xml:space="preserve"> ‘</w:t>
+        <w:t>5 ‘</w:t>
       </w:r>
       <w:r>
         <w:rPr>
@@ -9517,19 +9831,7 @@
           <w:sz w:val="24"/>
           <w:szCs w:val="24"/>
         </w:rPr>
-        <w:t>6</w:t>
-      </w:r>
-      <w:r>
-        <w:rPr>
-          <w:rFonts w:ascii="맑은 고딕" w:eastAsia="맑은 고딕" w:hAnsi="맑은 고딕" w:cs="굴림"/>
-          <w:b/>
-          <w:bCs/>
-          <w:color w:val="000000"/>
-          <w:kern w:val="0"/>
-          <w:sz w:val="24"/>
-          <w:szCs w:val="24"/>
-        </w:rPr>
-        <w:t xml:space="preserve"> ‘</w:t>
+        <w:t>6 ‘</w:t>
       </w:r>
       <w:r>
         <w:rPr>
@@ -10567,7 +10869,7 @@
         <w:spacing w:after="0" w:line="240" w:lineRule="auto"/>
         <w:jc w:val="left"/>
         <w:rPr>
-          <w:rFonts w:ascii="맑은 고딕" w:eastAsia="맑은 고딕" w:hAnsi="맑은 고딕" w:cs="굴림" w:hint="eastAsia"/>
+          <w:rFonts w:ascii="맑은 고딕" w:eastAsia="맑은 고딕" w:hAnsi="맑은 고딕" w:cs="굴림"/>
           <w:color w:val="000000"/>
           <w:kern w:val="0"/>
           <w:szCs w:val="20"/>
@@ -10920,6 +11222,7 @@
                 <w:kern w:val="0"/>
                 <w:szCs w:val="20"/>
               </w:rPr>
+              <w:lastRenderedPageBreak/>
               <w:t>QA-01</w:t>
             </w:r>
           </w:p>
@@ -11452,7 +11755,6 @@
                 <w:kern w:val="0"/>
                 <w:szCs w:val="20"/>
               </w:rPr>
-              <w:lastRenderedPageBreak/>
               <w:t>QA-03</w:t>
             </w:r>
           </w:p>
@@ -11740,15 +12042,7 @@
                 <w:kern w:val="0"/>
                 <w:szCs w:val="20"/>
               </w:rPr>
-              <w:t>M</w:t>
-            </w:r>
-            <w:r>
-              <w:rPr>
-                <w:rFonts w:ascii="맑은 고딕" w:eastAsia="맑은 고딕" w:hAnsi="맑은 고딕" w:cs="굴림" w:hint="eastAsia"/>
-                <w:kern w:val="0"/>
-                <w:szCs w:val="20"/>
-              </w:rPr>
-              <w:t>odifiability</w:t>
+              <w:t>Extensibility</w:t>
             </w:r>
           </w:p>
           <w:p>
@@ -12528,8 +12822,6 @@
               </w:rPr>
               <w:t>박천수</w:t>
             </w:r>
-            <w:bookmarkStart w:id="0" w:name="_GoBack"/>
-            <w:bookmarkEnd w:id="0"/>
           </w:p>
         </w:tc>
         <w:tc>
@@ -12871,6 +13163,14 @@
               </w:rPr>
               <w:t> </w:t>
             </w:r>
+            <w:r>
+              <w:rPr>
+                <w:rFonts w:ascii="맑은 고딕" w:eastAsia="맑은 고딕" w:hAnsi="맑은 고딕" w:cs="굴림" w:hint="eastAsia"/>
+                <w:kern w:val="0"/>
+                <w:szCs w:val="20"/>
+              </w:rPr>
+              <w:t>Scale out to other parking facilities</w:t>
+            </w:r>
           </w:p>
         </w:tc>
       </w:tr>
@@ -13045,6 +13345,8 @@
               </w:rPr>
               <w:t>Modifiability</w:t>
             </w:r>
+            <w:bookmarkStart w:id="0" w:name="_GoBack"/>
+            <w:bookmarkEnd w:id="0"/>
           </w:p>
         </w:tc>
       </w:tr>
@@ -13437,6 +13739,7 @@
                 <w:kern w:val="0"/>
                 <w:szCs w:val="20"/>
               </w:rPr>
+              <w:lastRenderedPageBreak/>
               <w:t>Environment</w:t>
             </w:r>
           </w:p>
@@ -13682,6 +13985,1063 @@
         </w:rPr>
         <w:t> </w:t>
       </w:r>
+    </w:p>
+    <w:p>
+      <w:pPr>
+        <w:widowControl/>
+        <w:wordWrap/>
+        <w:autoSpaceDE/>
+        <w:autoSpaceDN/>
+        <w:spacing w:after="0" w:line="240" w:lineRule="auto"/>
+        <w:ind w:left="540"/>
+        <w:jc w:val="left"/>
+        <w:rPr>
+          <w:rFonts w:ascii="맑은 고딕" w:eastAsia="맑은 고딕" w:hAnsi="맑은 고딕" w:cs="굴림"/>
+          <w:color w:val="000000"/>
+          <w:kern w:val="0"/>
+          <w:sz w:val="24"/>
+          <w:szCs w:val="24"/>
+        </w:rPr>
+      </w:pPr>
+      <w:r>
+        <w:rPr>
+          <w:rFonts w:ascii="맑은 고딕" w:eastAsia="맑은 고딕" w:hAnsi="맑은 고딕" w:cs="굴림"/>
+          <w:b/>
+          <w:bCs/>
+          <w:color w:val="000000"/>
+          <w:kern w:val="0"/>
+          <w:sz w:val="24"/>
+          <w:szCs w:val="24"/>
+        </w:rPr>
+        <w:t>6</w:t>
+      </w:r>
+      <w:r>
+        <w:rPr>
+          <w:rFonts w:ascii="맑은 고딕" w:eastAsia="맑은 고딕" w:hAnsi="맑은 고딕" w:cs="굴림" w:hint="eastAsia"/>
+          <w:b/>
+          <w:bCs/>
+          <w:color w:val="000000"/>
+          <w:kern w:val="0"/>
+          <w:sz w:val="24"/>
+          <w:szCs w:val="24"/>
+        </w:rPr>
+        <w:t>.</w:t>
+      </w:r>
+      <w:r>
+        <w:rPr>
+          <w:rFonts w:ascii="맑은 고딕" w:eastAsia="맑은 고딕" w:hAnsi="맑은 고딕" w:cs="굴림"/>
+          <w:b/>
+          <w:bCs/>
+          <w:color w:val="000000"/>
+          <w:kern w:val="0"/>
+          <w:sz w:val="24"/>
+          <w:szCs w:val="24"/>
+        </w:rPr>
+        <w:t>4</w:t>
+      </w:r>
+      <w:r>
+        <w:rPr>
+          <w:rFonts w:ascii="맑은 고딕" w:eastAsia="맑은 고딕" w:hAnsi="맑은 고딕" w:cs="굴림" w:hint="eastAsia"/>
+          <w:b/>
+          <w:bCs/>
+          <w:color w:val="000000"/>
+          <w:kern w:val="0"/>
+          <w:sz w:val="24"/>
+          <w:szCs w:val="24"/>
+        </w:rPr>
+        <w:t>) QA-0</w:t>
+      </w:r>
+      <w:r>
+        <w:rPr>
+          <w:rFonts w:ascii="맑은 고딕" w:eastAsia="맑은 고딕" w:hAnsi="맑은 고딕" w:cs="굴림"/>
+          <w:b/>
+          <w:bCs/>
+          <w:color w:val="000000"/>
+          <w:kern w:val="0"/>
+          <w:sz w:val="24"/>
+          <w:szCs w:val="24"/>
+        </w:rPr>
+        <w:t>4</w:t>
+      </w:r>
+    </w:p>
+    <w:tbl>
+      <w:tblPr>
+        <w:tblW w:w="0" w:type="auto"/>
+        <w:tblInd w:w="480" w:type="dxa"/>
+        <w:tblBorders>
+          <w:top w:val="single" w:sz="8" w:space="0" w:color="A3A3A3"/>
+          <w:left w:val="single" w:sz="8" w:space="0" w:color="A3A3A3"/>
+          <w:bottom w:val="single" w:sz="8" w:space="0" w:color="A3A3A3"/>
+          <w:right w:val="single" w:sz="8" w:space="0" w:color="A3A3A3"/>
+        </w:tblBorders>
+        <w:tblCellMar>
+          <w:left w:w="0" w:type="dxa"/>
+          <w:right w:w="0" w:type="dxa"/>
+        </w:tblCellMar>
+        <w:tblLook w:val="04A0" w:firstRow="1" w:lastRow="0" w:firstColumn="1" w:lastColumn="0" w:noHBand="0" w:noVBand="1"/>
+      </w:tblPr>
+      <w:tblGrid>
+        <w:gridCol w:w="2130"/>
+        <w:gridCol w:w="7836"/>
+      </w:tblGrid>
+      <w:tr>
+        <w:tc>
+          <w:tcPr>
+            <w:tcW w:w="2343" w:type="dxa"/>
+            <w:tcBorders>
+              <w:top w:val="single" w:sz="8" w:space="0" w:color="A3A3A3"/>
+              <w:left w:val="single" w:sz="8" w:space="0" w:color="A3A3A3"/>
+              <w:bottom w:val="single" w:sz="8" w:space="0" w:color="A3A3A3"/>
+              <w:right w:val="single" w:sz="8" w:space="0" w:color="A3A3A3"/>
+            </w:tcBorders>
+            <w:shd w:val="clear" w:color="auto" w:fill="DEEBF6"/>
+            <w:tcMar>
+              <w:top w:w="80" w:type="dxa"/>
+              <w:left w:w="80" w:type="dxa"/>
+              <w:bottom w:w="80" w:type="dxa"/>
+              <w:right w:w="80" w:type="dxa"/>
+            </w:tcMar>
+            <w:hideMark/>
+          </w:tcPr>
+          <w:p>
+            <w:pPr>
+              <w:widowControl/>
+              <w:wordWrap/>
+              <w:autoSpaceDE/>
+              <w:autoSpaceDN/>
+              <w:spacing w:after="0" w:line="240" w:lineRule="auto"/>
+              <w:jc w:val="left"/>
+              <w:rPr>
+                <w:rFonts w:ascii="맑은 고딕" w:eastAsia="맑은 고딕" w:hAnsi="맑은 고딕" w:cs="굴림"/>
+                <w:kern w:val="0"/>
+                <w:szCs w:val="20"/>
+              </w:rPr>
+            </w:pPr>
+            <w:r>
+              <w:rPr>
+                <w:rFonts w:ascii="맑은 고딕" w:eastAsia="맑은 고딕" w:hAnsi="맑은 고딕" w:cs="굴림" w:hint="eastAsia"/>
+                <w:b/>
+                <w:bCs/>
+                <w:kern w:val="0"/>
+                <w:szCs w:val="20"/>
+              </w:rPr>
+              <w:t>Title</w:t>
+            </w:r>
+          </w:p>
+        </w:tc>
+        <w:tc>
+          <w:tcPr>
+            <w:tcW w:w="9687" w:type="dxa"/>
+            <w:tcBorders>
+              <w:top w:val="single" w:sz="8" w:space="0" w:color="A3A3A3"/>
+              <w:left w:val="single" w:sz="8" w:space="0" w:color="A3A3A3"/>
+              <w:bottom w:val="single" w:sz="8" w:space="0" w:color="A3A3A3"/>
+              <w:right w:val="single" w:sz="8" w:space="0" w:color="A3A3A3"/>
+            </w:tcBorders>
+            <w:tcMar>
+              <w:top w:w="80" w:type="dxa"/>
+              <w:left w:w="80" w:type="dxa"/>
+              <w:bottom w:w="80" w:type="dxa"/>
+              <w:right w:w="80" w:type="dxa"/>
+            </w:tcMar>
+            <w:hideMark/>
+          </w:tcPr>
+          <w:p>
+            <w:pPr>
+              <w:widowControl/>
+              <w:wordWrap/>
+              <w:autoSpaceDE/>
+              <w:autoSpaceDN/>
+              <w:spacing w:after="0" w:line="240" w:lineRule="auto"/>
+              <w:jc w:val="left"/>
+              <w:rPr>
+                <w:rFonts w:ascii="맑은 고딕" w:eastAsia="맑은 고딕" w:hAnsi="맑은 고딕" w:cs="굴림"/>
+                <w:kern w:val="0"/>
+                <w:szCs w:val="20"/>
+              </w:rPr>
+            </w:pPr>
+            <w:r>
+              <w:rPr>
+                <w:rFonts w:ascii="맑은 고딕" w:eastAsia="맑은 고딕" w:hAnsi="맑은 고딕" w:cs="굴림" w:hint="eastAsia"/>
+                <w:kern w:val="0"/>
+                <w:szCs w:val="20"/>
+              </w:rPr>
+              <w:t> </w:t>
+            </w:r>
+            <w:r>
+              <w:rPr>
+                <w:rFonts w:ascii="맑은 고딕" w:eastAsia="맑은 고딕" w:hAnsi="맑은 고딕" w:cs="굴림"/>
+                <w:kern w:val="0"/>
+                <w:szCs w:val="20"/>
+              </w:rPr>
+              <w:t>Add more analysis algorithms or analysis applications</w:t>
+            </w:r>
+          </w:p>
+        </w:tc>
+      </w:tr>
+      <w:tr>
+        <w:tc>
+          <w:tcPr>
+            <w:tcW w:w="2343" w:type="dxa"/>
+            <w:tcBorders>
+              <w:top w:val="single" w:sz="8" w:space="0" w:color="A3A3A3"/>
+              <w:left w:val="single" w:sz="8" w:space="0" w:color="A3A3A3"/>
+              <w:bottom w:val="single" w:sz="8" w:space="0" w:color="A3A3A3"/>
+              <w:right w:val="single" w:sz="8" w:space="0" w:color="A3A3A3"/>
+            </w:tcBorders>
+            <w:shd w:val="clear" w:color="auto" w:fill="DEEBF6"/>
+            <w:tcMar>
+              <w:top w:w="80" w:type="dxa"/>
+              <w:left w:w="80" w:type="dxa"/>
+              <w:bottom w:w="80" w:type="dxa"/>
+              <w:right w:w="80" w:type="dxa"/>
+            </w:tcMar>
+            <w:hideMark/>
+          </w:tcPr>
+          <w:p>
+            <w:pPr>
+              <w:widowControl/>
+              <w:wordWrap/>
+              <w:autoSpaceDE/>
+              <w:autoSpaceDN/>
+              <w:spacing w:after="0" w:line="240" w:lineRule="auto"/>
+              <w:jc w:val="left"/>
+              <w:rPr>
+                <w:rFonts w:ascii="맑은 고딕" w:eastAsia="맑은 고딕" w:hAnsi="맑은 고딕" w:cs="굴림"/>
+                <w:kern w:val="0"/>
+                <w:szCs w:val="20"/>
+              </w:rPr>
+            </w:pPr>
+            <w:r>
+              <w:rPr>
+                <w:rFonts w:ascii="맑은 고딕" w:eastAsia="맑은 고딕" w:hAnsi="맑은 고딕" w:cs="굴림" w:hint="eastAsia"/>
+                <w:b/>
+                <w:bCs/>
+                <w:kern w:val="0"/>
+                <w:szCs w:val="20"/>
+              </w:rPr>
+              <w:t>ID</w:t>
+            </w:r>
+          </w:p>
+        </w:tc>
+        <w:tc>
+          <w:tcPr>
+            <w:tcW w:w="9687" w:type="dxa"/>
+            <w:tcBorders>
+              <w:top w:val="single" w:sz="8" w:space="0" w:color="A3A3A3"/>
+              <w:left w:val="single" w:sz="8" w:space="0" w:color="A3A3A3"/>
+              <w:bottom w:val="single" w:sz="8" w:space="0" w:color="A3A3A3"/>
+              <w:right w:val="single" w:sz="8" w:space="0" w:color="A3A3A3"/>
+            </w:tcBorders>
+            <w:tcMar>
+              <w:top w:w="80" w:type="dxa"/>
+              <w:left w:w="80" w:type="dxa"/>
+              <w:bottom w:w="80" w:type="dxa"/>
+              <w:right w:w="80" w:type="dxa"/>
+            </w:tcMar>
+            <w:hideMark/>
+          </w:tcPr>
+          <w:p>
+            <w:pPr>
+              <w:widowControl/>
+              <w:wordWrap/>
+              <w:autoSpaceDE/>
+              <w:autoSpaceDN/>
+              <w:spacing w:after="0" w:line="240" w:lineRule="auto"/>
+              <w:jc w:val="left"/>
+              <w:rPr>
+                <w:rFonts w:ascii="맑은 고딕" w:eastAsia="맑은 고딕" w:hAnsi="맑은 고딕" w:cs="굴림"/>
+                <w:kern w:val="0"/>
+                <w:szCs w:val="20"/>
+              </w:rPr>
+            </w:pPr>
+            <w:r>
+              <w:rPr>
+                <w:rFonts w:ascii="맑은 고딕" w:eastAsia="맑은 고딕" w:hAnsi="맑은 고딕" w:cs="굴림" w:hint="eastAsia"/>
+                <w:kern w:val="0"/>
+                <w:szCs w:val="20"/>
+              </w:rPr>
+              <w:t>QA-0</w:t>
+            </w:r>
+            <w:r>
+              <w:rPr>
+                <w:rFonts w:ascii="맑은 고딕" w:eastAsia="맑은 고딕" w:hAnsi="맑은 고딕" w:cs="굴림"/>
+                <w:kern w:val="0"/>
+                <w:szCs w:val="20"/>
+              </w:rPr>
+              <w:t>4</w:t>
+            </w:r>
+          </w:p>
+        </w:tc>
+      </w:tr>
+      <w:tr>
+        <w:tc>
+          <w:tcPr>
+            <w:tcW w:w="2343" w:type="dxa"/>
+            <w:tcBorders>
+              <w:top w:val="single" w:sz="8" w:space="0" w:color="A3A3A3"/>
+              <w:left w:val="single" w:sz="8" w:space="0" w:color="A3A3A3"/>
+              <w:bottom w:val="single" w:sz="8" w:space="0" w:color="A3A3A3"/>
+              <w:right w:val="single" w:sz="8" w:space="0" w:color="A3A3A3"/>
+            </w:tcBorders>
+            <w:shd w:val="clear" w:color="auto" w:fill="DEEBF6"/>
+            <w:tcMar>
+              <w:top w:w="80" w:type="dxa"/>
+              <w:left w:w="80" w:type="dxa"/>
+              <w:bottom w:w="80" w:type="dxa"/>
+              <w:right w:w="80" w:type="dxa"/>
+            </w:tcMar>
+            <w:hideMark/>
+          </w:tcPr>
+          <w:p>
+            <w:pPr>
+              <w:widowControl/>
+              <w:wordWrap/>
+              <w:autoSpaceDE/>
+              <w:autoSpaceDN/>
+              <w:spacing w:after="0" w:line="240" w:lineRule="auto"/>
+              <w:jc w:val="left"/>
+              <w:rPr>
+                <w:rFonts w:ascii="맑은 고딕" w:eastAsia="맑은 고딕" w:hAnsi="맑은 고딕" w:cs="굴림"/>
+                <w:kern w:val="0"/>
+                <w:szCs w:val="20"/>
+              </w:rPr>
+            </w:pPr>
+            <w:r>
+              <w:rPr>
+                <w:rFonts w:ascii="맑은 고딕" w:eastAsia="맑은 고딕" w:hAnsi="맑은 고딕" w:cs="굴림" w:hint="eastAsia"/>
+                <w:b/>
+                <w:bCs/>
+                <w:kern w:val="0"/>
+                <w:szCs w:val="20"/>
+              </w:rPr>
+              <w:t>Quality Attribute</w:t>
+            </w:r>
+          </w:p>
+        </w:tc>
+        <w:tc>
+          <w:tcPr>
+            <w:tcW w:w="9687" w:type="dxa"/>
+            <w:tcBorders>
+              <w:top w:val="single" w:sz="8" w:space="0" w:color="A3A3A3"/>
+              <w:left w:val="single" w:sz="8" w:space="0" w:color="A3A3A3"/>
+              <w:bottom w:val="single" w:sz="8" w:space="0" w:color="A3A3A3"/>
+              <w:right w:val="single" w:sz="8" w:space="0" w:color="A3A3A3"/>
+            </w:tcBorders>
+            <w:tcMar>
+              <w:top w:w="80" w:type="dxa"/>
+              <w:left w:w="80" w:type="dxa"/>
+              <w:bottom w:w="80" w:type="dxa"/>
+              <w:right w:w="80" w:type="dxa"/>
+            </w:tcMar>
+            <w:hideMark/>
+          </w:tcPr>
+          <w:p>
+            <w:pPr>
+              <w:widowControl/>
+              <w:wordWrap/>
+              <w:autoSpaceDE/>
+              <w:autoSpaceDN/>
+              <w:spacing w:after="0" w:line="240" w:lineRule="auto"/>
+              <w:jc w:val="left"/>
+              <w:rPr>
+                <w:rFonts w:ascii="맑은 고딕" w:eastAsia="맑은 고딕" w:hAnsi="맑은 고딕" w:cs="굴림"/>
+                <w:kern w:val="0"/>
+                <w:szCs w:val="20"/>
+              </w:rPr>
+            </w:pPr>
+            <w:r>
+              <w:rPr>
+                <w:rFonts w:ascii="맑은 고딕" w:eastAsia="맑은 고딕" w:hAnsi="맑은 고딕" w:cs="굴림"/>
+                <w:kern w:val="0"/>
+                <w:szCs w:val="20"/>
+              </w:rPr>
+              <w:t>Extensibility</w:t>
+            </w:r>
+          </w:p>
+        </w:tc>
+      </w:tr>
+      <w:tr>
+        <w:tc>
+          <w:tcPr>
+            <w:tcW w:w="2343" w:type="dxa"/>
+            <w:tcBorders>
+              <w:top w:val="single" w:sz="8" w:space="0" w:color="A3A3A3"/>
+              <w:left w:val="single" w:sz="8" w:space="0" w:color="A3A3A3"/>
+              <w:bottom w:val="single" w:sz="8" w:space="0" w:color="A3A3A3"/>
+              <w:right w:val="single" w:sz="8" w:space="0" w:color="A3A3A3"/>
+            </w:tcBorders>
+            <w:shd w:val="clear" w:color="auto" w:fill="DEEBF6"/>
+            <w:tcMar>
+              <w:top w:w="80" w:type="dxa"/>
+              <w:left w:w="80" w:type="dxa"/>
+              <w:bottom w:w="80" w:type="dxa"/>
+              <w:right w:w="80" w:type="dxa"/>
+            </w:tcMar>
+            <w:hideMark/>
+          </w:tcPr>
+          <w:p>
+            <w:pPr>
+              <w:widowControl/>
+              <w:wordWrap/>
+              <w:autoSpaceDE/>
+              <w:autoSpaceDN/>
+              <w:spacing w:after="0" w:line="240" w:lineRule="auto"/>
+              <w:jc w:val="left"/>
+              <w:rPr>
+                <w:rFonts w:ascii="맑은 고딕" w:eastAsia="맑은 고딕" w:hAnsi="맑은 고딕" w:cs="굴림"/>
+                <w:kern w:val="0"/>
+                <w:szCs w:val="20"/>
+              </w:rPr>
+            </w:pPr>
+            <w:r>
+              <w:rPr>
+                <w:rFonts w:ascii="맑은 고딕" w:eastAsia="맑은 고딕" w:hAnsi="맑은 고딕" w:cs="굴림" w:hint="eastAsia"/>
+                <w:b/>
+                <w:bCs/>
+                <w:kern w:val="0"/>
+                <w:szCs w:val="20"/>
+              </w:rPr>
+              <w:t>Scenario</w:t>
+            </w:r>
+          </w:p>
+        </w:tc>
+        <w:tc>
+          <w:tcPr>
+            <w:tcW w:w="9687" w:type="dxa"/>
+            <w:tcBorders>
+              <w:top w:val="single" w:sz="8" w:space="0" w:color="A3A3A3"/>
+              <w:left w:val="single" w:sz="8" w:space="0" w:color="A3A3A3"/>
+              <w:bottom w:val="single" w:sz="8" w:space="0" w:color="A3A3A3"/>
+              <w:right w:val="single" w:sz="8" w:space="0" w:color="A3A3A3"/>
+            </w:tcBorders>
+            <w:tcMar>
+              <w:top w:w="80" w:type="dxa"/>
+              <w:left w:w="80" w:type="dxa"/>
+              <w:bottom w:w="80" w:type="dxa"/>
+              <w:right w:w="80" w:type="dxa"/>
+            </w:tcMar>
+            <w:hideMark/>
+          </w:tcPr>
+          <w:p>
+            <w:pPr>
+              <w:widowControl/>
+              <w:wordWrap/>
+              <w:autoSpaceDE/>
+              <w:autoSpaceDN/>
+              <w:spacing w:after="0" w:line="240" w:lineRule="auto"/>
+              <w:jc w:val="left"/>
+              <w:rPr>
+                <w:rFonts w:ascii="맑은 고딕" w:eastAsia="맑은 고딕" w:hAnsi="맑은 고딕" w:cs="굴림"/>
+                <w:kern w:val="0"/>
+                <w:szCs w:val="20"/>
+              </w:rPr>
+            </w:pPr>
+            <w:r>
+              <w:rPr>
+                <w:rFonts w:ascii="맑은 고딕" w:eastAsia="맑은 고딕" w:hAnsi="맑은 고딕" w:cs="굴림" w:hint="eastAsia"/>
+                <w:kern w:val="0"/>
+                <w:szCs w:val="20"/>
+              </w:rPr>
+              <w:t> </w:t>
+            </w:r>
+            <w:r>
+              <w:rPr>
+                <w:rFonts w:ascii="맑은 고딕" w:eastAsia="맑은 고딕" w:hAnsi="맑은 고딕" w:cs="굴림"/>
+                <w:kern w:val="0"/>
+                <w:szCs w:val="20"/>
+              </w:rPr>
+              <w:t xml:space="preserve">Developers make a new algorithm and test it without disrupting operations. </w:t>
+            </w:r>
+          </w:p>
+        </w:tc>
+      </w:tr>
+      <w:tr>
+        <w:tc>
+          <w:tcPr>
+            <w:tcW w:w="2343" w:type="dxa"/>
+            <w:tcBorders>
+              <w:top w:val="single" w:sz="8" w:space="0" w:color="A3A3A3"/>
+              <w:left w:val="single" w:sz="8" w:space="0" w:color="A3A3A3"/>
+              <w:bottom w:val="single" w:sz="8" w:space="0" w:color="A3A3A3"/>
+              <w:right w:val="single" w:sz="8" w:space="0" w:color="A3A3A3"/>
+            </w:tcBorders>
+            <w:shd w:val="clear" w:color="auto" w:fill="DEEBF6"/>
+            <w:tcMar>
+              <w:top w:w="80" w:type="dxa"/>
+              <w:left w:w="80" w:type="dxa"/>
+              <w:bottom w:w="80" w:type="dxa"/>
+              <w:right w:w="80" w:type="dxa"/>
+            </w:tcMar>
+            <w:hideMark/>
+          </w:tcPr>
+          <w:p>
+            <w:pPr>
+              <w:widowControl/>
+              <w:wordWrap/>
+              <w:autoSpaceDE/>
+              <w:autoSpaceDN/>
+              <w:spacing w:after="0" w:line="240" w:lineRule="auto"/>
+              <w:jc w:val="left"/>
+              <w:rPr>
+                <w:rFonts w:ascii="맑은 고딕" w:eastAsia="맑은 고딕" w:hAnsi="맑은 고딕" w:cs="굴림"/>
+                <w:kern w:val="0"/>
+                <w:szCs w:val="20"/>
+              </w:rPr>
+            </w:pPr>
+            <w:r>
+              <w:rPr>
+                <w:rFonts w:ascii="맑은 고딕" w:eastAsia="맑은 고딕" w:hAnsi="맑은 고딕" w:cs="굴림" w:hint="eastAsia"/>
+                <w:b/>
+                <w:bCs/>
+                <w:kern w:val="0"/>
+                <w:szCs w:val="20"/>
+              </w:rPr>
+              <w:t>Source of stimulus</w:t>
+            </w:r>
+          </w:p>
+        </w:tc>
+        <w:tc>
+          <w:tcPr>
+            <w:tcW w:w="9687" w:type="dxa"/>
+            <w:tcBorders>
+              <w:top w:val="single" w:sz="8" w:space="0" w:color="A3A3A3"/>
+              <w:left w:val="single" w:sz="8" w:space="0" w:color="A3A3A3"/>
+              <w:bottom w:val="single" w:sz="8" w:space="0" w:color="A3A3A3"/>
+              <w:right w:val="single" w:sz="8" w:space="0" w:color="A3A3A3"/>
+            </w:tcBorders>
+            <w:tcMar>
+              <w:top w:w="80" w:type="dxa"/>
+              <w:left w:w="80" w:type="dxa"/>
+              <w:bottom w:w="80" w:type="dxa"/>
+              <w:right w:w="80" w:type="dxa"/>
+            </w:tcMar>
+            <w:hideMark/>
+          </w:tcPr>
+          <w:p>
+            <w:pPr>
+              <w:widowControl/>
+              <w:wordWrap/>
+              <w:autoSpaceDE/>
+              <w:autoSpaceDN/>
+              <w:spacing w:after="0" w:line="240" w:lineRule="auto"/>
+              <w:jc w:val="left"/>
+              <w:rPr>
+                <w:rFonts w:ascii="맑은 고딕" w:eastAsia="맑은 고딕" w:hAnsi="맑은 고딕" w:cs="굴림"/>
+                <w:kern w:val="0"/>
+                <w:szCs w:val="20"/>
+              </w:rPr>
+            </w:pPr>
+            <w:r>
+              <w:rPr>
+                <w:rFonts w:ascii="맑은 고딕" w:eastAsia="맑은 고딕" w:hAnsi="맑은 고딕" w:cs="굴림" w:hint="eastAsia"/>
+                <w:kern w:val="0"/>
+                <w:szCs w:val="20"/>
+              </w:rPr>
+              <w:t> </w:t>
+            </w:r>
+            <w:r>
+              <w:rPr>
+                <w:rFonts w:ascii="맑은 고딕" w:eastAsia="맑은 고딕" w:hAnsi="맑은 고딕" w:cs="굴림"/>
+                <w:kern w:val="0"/>
+                <w:szCs w:val="20"/>
+              </w:rPr>
+              <w:t>A new algorithm or application</w:t>
+            </w:r>
+          </w:p>
+        </w:tc>
+      </w:tr>
+      <w:tr>
+        <w:tc>
+          <w:tcPr>
+            <w:tcW w:w="2343" w:type="dxa"/>
+            <w:tcBorders>
+              <w:top w:val="single" w:sz="8" w:space="0" w:color="A3A3A3"/>
+              <w:left w:val="single" w:sz="8" w:space="0" w:color="A3A3A3"/>
+              <w:bottom w:val="single" w:sz="8" w:space="0" w:color="A3A3A3"/>
+              <w:right w:val="single" w:sz="8" w:space="0" w:color="A3A3A3"/>
+            </w:tcBorders>
+            <w:shd w:val="clear" w:color="auto" w:fill="DEEBF6"/>
+            <w:tcMar>
+              <w:top w:w="80" w:type="dxa"/>
+              <w:left w:w="80" w:type="dxa"/>
+              <w:bottom w:w="80" w:type="dxa"/>
+              <w:right w:w="80" w:type="dxa"/>
+            </w:tcMar>
+            <w:hideMark/>
+          </w:tcPr>
+          <w:p>
+            <w:pPr>
+              <w:widowControl/>
+              <w:wordWrap/>
+              <w:autoSpaceDE/>
+              <w:autoSpaceDN/>
+              <w:spacing w:after="0" w:line="240" w:lineRule="auto"/>
+              <w:jc w:val="left"/>
+              <w:rPr>
+                <w:rFonts w:ascii="맑은 고딕" w:eastAsia="맑은 고딕" w:hAnsi="맑은 고딕" w:cs="굴림"/>
+                <w:kern w:val="0"/>
+                <w:szCs w:val="20"/>
+              </w:rPr>
+            </w:pPr>
+            <w:r>
+              <w:rPr>
+                <w:rFonts w:ascii="맑은 고딕" w:eastAsia="맑은 고딕" w:hAnsi="맑은 고딕" w:cs="굴림" w:hint="eastAsia"/>
+                <w:b/>
+                <w:bCs/>
+                <w:kern w:val="0"/>
+                <w:szCs w:val="20"/>
+              </w:rPr>
+              <w:t>Stimulus</w:t>
+            </w:r>
+          </w:p>
+        </w:tc>
+        <w:tc>
+          <w:tcPr>
+            <w:tcW w:w="9687" w:type="dxa"/>
+            <w:tcBorders>
+              <w:top w:val="single" w:sz="8" w:space="0" w:color="A3A3A3"/>
+              <w:left w:val="single" w:sz="8" w:space="0" w:color="A3A3A3"/>
+              <w:bottom w:val="single" w:sz="8" w:space="0" w:color="A3A3A3"/>
+              <w:right w:val="single" w:sz="8" w:space="0" w:color="A3A3A3"/>
+            </w:tcBorders>
+            <w:tcMar>
+              <w:top w:w="80" w:type="dxa"/>
+              <w:left w:w="80" w:type="dxa"/>
+              <w:bottom w:w="80" w:type="dxa"/>
+              <w:right w:w="80" w:type="dxa"/>
+            </w:tcMar>
+            <w:hideMark/>
+          </w:tcPr>
+          <w:p>
+            <w:pPr>
+              <w:widowControl/>
+              <w:wordWrap/>
+              <w:autoSpaceDE/>
+              <w:autoSpaceDN/>
+              <w:spacing w:after="0" w:line="240" w:lineRule="auto"/>
+              <w:jc w:val="left"/>
+              <w:rPr>
+                <w:rFonts w:ascii="맑은 고딕" w:eastAsia="맑은 고딕" w:hAnsi="맑은 고딕" w:cs="굴림"/>
+                <w:kern w:val="0"/>
+                <w:szCs w:val="20"/>
+              </w:rPr>
+            </w:pPr>
+            <w:r>
+              <w:rPr>
+                <w:rFonts w:ascii="맑은 고딕" w:eastAsia="맑은 고딕" w:hAnsi="맑은 고딕" w:cs="굴림" w:hint="eastAsia"/>
+                <w:kern w:val="0"/>
+                <w:szCs w:val="20"/>
+              </w:rPr>
+              <w:t> </w:t>
+            </w:r>
+            <w:r>
+              <w:rPr>
+                <w:rFonts w:ascii="맑은 고딕" w:eastAsia="맑은 고딕" w:hAnsi="맑은 고딕" w:cs="굴림"/>
+                <w:kern w:val="0"/>
+                <w:szCs w:val="20"/>
+              </w:rPr>
+              <w:t>Add the system</w:t>
+            </w:r>
+          </w:p>
+        </w:tc>
+      </w:tr>
+      <w:tr>
+        <w:tc>
+          <w:tcPr>
+            <w:tcW w:w="2343" w:type="dxa"/>
+            <w:tcBorders>
+              <w:top w:val="single" w:sz="8" w:space="0" w:color="A3A3A3"/>
+              <w:left w:val="single" w:sz="8" w:space="0" w:color="A3A3A3"/>
+              <w:bottom w:val="single" w:sz="8" w:space="0" w:color="A3A3A3"/>
+              <w:right w:val="single" w:sz="8" w:space="0" w:color="A3A3A3"/>
+            </w:tcBorders>
+            <w:shd w:val="clear" w:color="auto" w:fill="DEEBF6"/>
+            <w:tcMar>
+              <w:top w:w="80" w:type="dxa"/>
+              <w:left w:w="80" w:type="dxa"/>
+              <w:bottom w:w="80" w:type="dxa"/>
+              <w:right w:w="80" w:type="dxa"/>
+            </w:tcMar>
+            <w:hideMark/>
+          </w:tcPr>
+          <w:p>
+            <w:pPr>
+              <w:widowControl/>
+              <w:wordWrap/>
+              <w:autoSpaceDE/>
+              <w:autoSpaceDN/>
+              <w:spacing w:after="0" w:line="240" w:lineRule="auto"/>
+              <w:jc w:val="left"/>
+              <w:rPr>
+                <w:rFonts w:ascii="맑은 고딕" w:eastAsia="맑은 고딕" w:hAnsi="맑은 고딕" w:cs="굴림"/>
+                <w:kern w:val="0"/>
+                <w:szCs w:val="20"/>
+              </w:rPr>
+            </w:pPr>
+            <w:r>
+              <w:rPr>
+                <w:rFonts w:ascii="맑은 고딕" w:eastAsia="맑은 고딕" w:hAnsi="맑은 고딕" w:cs="굴림" w:hint="eastAsia"/>
+                <w:b/>
+                <w:bCs/>
+                <w:kern w:val="0"/>
+                <w:szCs w:val="20"/>
+              </w:rPr>
+              <w:t>Artifact</w:t>
+            </w:r>
+          </w:p>
+        </w:tc>
+        <w:tc>
+          <w:tcPr>
+            <w:tcW w:w="9687" w:type="dxa"/>
+            <w:tcBorders>
+              <w:top w:val="single" w:sz="8" w:space="0" w:color="A3A3A3"/>
+              <w:left w:val="single" w:sz="8" w:space="0" w:color="A3A3A3"/>
+              <w:bottom w:val="single" w:sz="8" w:space="0" w:color="A3A3A3"/>
+              <w:right w:val="single" w:sz="8" w:space="0" w:color="A3A3A3"/>
+            </w:tcBorders>
+            <w:tcMar>
+              <w:top w:w="80" w:type="dxa"/>
+              <w:left w:w="80" w:type="dxa"/>
+              <w:bottom w:w="80" w:type="dxa"/>
+              <w:right w:w="80" w:type="dxa"/>
+            </w:tcMar>
+            <w:hideMark/>
+          </w:tcPr>
+          <w:p>
+            <w:pPr>
+              <w:widowControl/>
+              <w:wordWrap/>
+              <w:autoSpaceDE/>
+              <w:autoSpaceDN/>
+              <w:spacing w:after="0" w:line="240" w:lineRule="auto"/>
+              <w:jc w:val="left"/>
+              <w:rPr>
+                <w:rFonts w:ascii="맑은 고딕" w:eastAsia="맑은 고딕" w:hAnsi="맑은 고딕" w:cs="굴림"/>
+                <w:kern w:val="0"/>
+                <w:szCs w:val="20"/>
+              </w:rPr>
+            </w:pPr>
+            <w:r>
+              <w:rPr>
+                <w:rFonts w:ascii="맑은 고딕" w:eastAsia="맑은 고딕" w:hAnsi="맑은 고딕" w:cs="굴림" w:hint="eastAsia"/>
+                <w:kern w:val="0"/>
+                <w:szCs w:val="20"/>
+              </w:rPr>
+              <w:t> </w:t>
+            </w:r>
+            <w:r>
+              <w:rPr>
+                <w:rFonts w:ascii="맑은 고딕" w:eastAsia="맑은 고딕" w:hAnsi="맑은 고딕" w:cs="굴림"/>
+                <w:kern w:val="0"/>
+                <w:szCs w:val="20"/>
+              </w:rPr>
+              <w:t>the system</w:t>
+            </w:r>
+          </w:p>
+        </w:tc>
+      </w:tr>
+      <w:tr>
+        <w:tc>
+          <w:tcPr>
+            <w:tcW w:w="2343" w:type="dxa"/>
+            <w:tcBorders>
+              <w:top w:val="single" w:sz="8" w:space="0" w:color="A3A3A3"/>
+              <w:left w:val="single" w:sz="8" w:space="0" w:color="A3A3A3"/>
+              <w:bottom w:val="single" w:sz="8" w:space="0" w:color="A3A3A3"/>
+              <w:right w:val="single" w:sz="8" w:space="0" w:color="A3A3A3"/>
+            </w:tcBorders>
+            <w:shd w:val="clear" w:color="auto" w:fill="DEEBF6"/>
+            <w:tcMar>
+              <w:top w:w="80" w:type="dxa"/>
+              <w:left w:w="80" w:type="dxa"/>
+              <w:bottom w:w="80" w:type="dxa"/>
+              <w:right w:w="80" w:type="dxa"/>
+            </w:tcMar>
+            <w:hideMark/>
+          </w:tcPr>
+          <w:p>
+            <w:pPr>
+              <w:widowControl/>
+              <w:wordWrap/>
+              <w:autoSpaceDE/>
+              <w:autoSpaceDN/>
+              <w:spacing w:after="0" w:line="240" w:lineRule="auto"/>
+              <w:jc w:val="left"/>
+              <w:rPr>
+                <w:rFonts w:ascii="맑은 고딕" w:eastAsia="맑은 고딕" w:hAnsi="맑은 고딕" w:cs="굴림"/>
+                <w:kern w:val="0"/>
+                <w:szCs w:val="20"/>
+              </w:rPr>
+            </w:pPr>
+            <w:r>
+              <w:rPr>
+                <w:rFonts w:ascii="맑은 고딕" w:eastAsia="맑은 고딕" w:hAnsi="맑은 고딕" w:cs="굴림" w:hint="eastAsia"/>
+                <w:b/>
+                <w:bCs/>
+                <w:kern w:val="0"/>
+                <w:szCs w:val="20"/>
+              </w:rPr>
+              <w:t>Environment</w:t>
+            </w:r>
+          </w:p>
+        </w:tc>
+        <w:tc>
+          <w:tcPr>
+            <w:tcW w:w="9687" w:type="dxa"/>
+            <w:tcBorders>
+              <w:top w:val="single" w:sz="8" w:space="0" w:color="A3A3A3"/>
+              <w:left w:val="single" w:sz="8" w:space="0" w:color="A3A3A3"/>
+              <w:bottom w:val="single" w:sz="8" w:space="0" w:color="A3A3A3"/>
+              <w:right w:val="single" w:sz="8" w:space="0" w:color="A3A3A3"/>
+            </w:tcBorders>
+            <w:tcMar>
+              <w:top w:w="80" w:type="dxa"/>
+              <w:left w:w="80" w:type="dxa"/>
+              <w:bottom w:w="80" w:type="dxa"/>
+              <w:right w:w="80" w:type="dxa"/>
+            </w:tcMar>
+            <w:hideMark/>
+          </w:tcPr>
+          <w:p>
+            <w:pPr>
+              <w:widowControl/>
+              <w:wordWrap/>
+              <w:autoSpaceDE/>
+              <w:autoSpaceDN/>
+              <w:spacing w:after="0" w:line="240" w:lineRule="auto"/>
+              <w:jc w:val="left"/>
+              <w:rPr>
+                <w:rFonts w:ascii="맑은 고딕" w:eastAsia="맑은 고딕" w:hAnsi="맑은 고딕" w:cs="굴림"/>
+                <w:kern w:val="0"/>
+                <w:szCs w:val="20"/>
+              </w:rPr>
+            </w:pPr>
+            <w:r>
+              <w:rPr>
+                <w:rFonts w:ascii="맑은 고딕" w:eastAsia="맑은 고딕" w:hAnsi="맑은 고딕" w:cs="굴림" w:hint="eastAsia"/>
+                <w:kern w:val="0"/>
+                <w:szCs w:val="20"/>
+              </w:rPr>
+              <w:t> </w:t>
+            </w:r>
+            <w:r>
+              <w:rPr>
+                <w:rFonts w:ascii="맑은 고딕" w:eastAsia="맑은 고딕" w:hAnsi="맑은 고딕" w:cs="굴림"/>
+                <w:kern w:val="0"/>
+                <w:szCs w:val="20"/>
+              </w:rPr>
+              <w:t>Normal operation (run time)</w:t>
+            </w:r>
+          </w:p>
+        </w:tc>
+      </w:tr>
+      <w:tr>
+        <w:tc>
+          <w:tcPr>
+            <w:tcW w:w="2343" w:type="dxa"/>
+            <w:tcBorders>
+              <w:top w:val="single" w:sz="8" w:space="0" w:color="A3A3A3"/>
+              <w:left w:val="single" w:sz="8" w:space="0" w:color="A3A3A3"/>
+              <w:bottom w:val="single" w:sz="8" w:space="0" w:color="A3A3A3"/>
+              <w:right w:val="single" w:sz="8" w:space="0" w:color="A3A3A3"/>
+            </w:tcBorders>
+            <w:shd w:val="clear" w:color="auto" w:fill="DEEBF6"/>
+            <w:tcMar>
+              <w:top w:w="80" w:type="dxa"/>
+              <w:left w:w="80" w:type="dxa"/>
+              <w:bottom w:w="80" w:type="dxa"/>
+              <w:right w:w="80" w:type="dxa"/>
+            </w:tcMar>
+            <w:hideMark/>
+          </w:tcPr>
+          <w:p>
+            <w:pPr>
+              <w:widowControl/>
+              <w:wordWrap/>
+              <w:autoSpaceDE/>
+              <w:autoSpaceDN/>
+              <w:spacing w:after="0" w:line="240" w:lineRule="auto"/>
+              <w:jc w:val="left"/>
+              <w:rPr>
+                <w:rFonts w:ascii="맑은 고딕" w:eastAsia="맑은 고딕" w:hAnsi="맑은 고딕" w:cs="굴림"/>
+                <w:kern w:val="0"/>
+                <w:szCs w:val="20"/>
+              </w:rPr>
+            </w:pPr>
+            <w:r>
+              <w:rPr>
+                <w:rFonts w:ascii="맑은 고딕" w:eastAsia="맑은 고딕" w:hAnsi="맑은 고딕" w:cs="굴림" w:hint="eastAsia"/>
+                <w:b/>
+                <w:bCs/>
+                <w:kern w:val="0"/>
+                <w:szCs w:val="20"/>
+              </w:rPr>
+              <w:t>Response</w:t>
+            </w:r>
+          </w:p>
+        </w:tc>
+        <w:tc>
+          <w:tcPr>
+            <w:tcW w:w="9687" w:type="dxa"/>
+            <w:tcBorders>
+              <w:top w:val="single" w:sz="8" w:space="0" w:color="A3A3A3"/>
+              <w:left w:val="single" w:sz="8" w:space="0" w:color="A3A3A3"/>
+              <w:bottom w:val="single" w:sz="8" w:space="0" w:color="A3A3A3"/>
+              <w:right w:val="single" w:sz="8" w:space="0" w:color="A3A3A3"/>
+            </w:tcBorders>
+            <w:tcMar>
+              <w:top w:w="80" w:type="dxa"/>
+              <w:left w:w="80" w:type="dxa"/>
+              <w:bottom w:w="80" w:type="dxa"/>
+              <w:right w:w="80" w:type="dxa"/>
+            </w:tcMar>
+            <w:hideMark/>
+          </w:tcPr>
+          <w:p>
+            <w:pPr>
+              <w:widowControl/>
+              <w:wordWrap/>
+              <w:autoSpaceDE/>
+              <w:autoSpaceDN/>
+              <w:spacing w:after="0" w:line="240" w:lineRule="auto"/>
+              <w:jc w:val="left"/>
+              <w:rPr>
+                <w:rFonts w:ascii="맑은 고딕" w:eastAsia="맑은 고딕" w:hAnsi="맑은 고딕" w:cs="굴림"/>
+                <w:kern w:val="0"/>
+                <w:szCs w:val="20"/>
+              </w:rPr>
+            </w:pPr>
+            <w:r>
+              <w:rPr>
+                <w:rFonts w:ascii="맑은 고딕" w:eastAsia="맑은 고딕" w:hAnsi="맑은 고딕" w:cs="굴림" w:hint="eastAsia"/>
+                <w:kern w:val="0"/>
+                <w:szCs w:val="20"/>
+              </w:rPr>
+              <w:t> </w:t>
+            </w:r>
+            <w:r>
+              <w:rPr>
+                <w:rFonts w:ascii="맑은 고딕" w:eastAsia="맑은 고딕" w:hAnsi="맑은 고딕" w:cs="굴림"/>
+                <w:kern w:val="0"/>
+                <w:szCs w:val="20"/>
+              </w:rPr>
+              <w:t>No disrupting operations.</w:t>
+            </w:r>
+          </w:p>
+        </w:tc>
+      </w:tr>
+      <w:tr>
+        <w:tc>
+          <w:tcPr>
+            <w:tcW w:w="2343" w:type="dxa"/>
+            <w:tcBorders>
+              <w:top w:val="single" w:sz="8" w:space="0" w:color="A3A3A3"/>
+              <w:left w:val="single" w:sz="8" w:space="0" w:color="A3A3A3"/>
+              <w:bottom w:val="single" w:sz="8" w:space="0" w:color="A3A3A3"/>
+              <w:right w:val="single" w:sz="8" w:space="0" w:color="A3A3A3"/>
+            </w:tcBorders>
+            <w:shd w:val="clear" w:color="auto" w:fill="DEEBF6"/>
+            <w:tcMar>
+              <w:top w:w="80" w:type="dxa"/>
+              <w:left w:w="80" w:type="dxa"/>
+              <w:bottom w:w="80" w:type="dxa"/>
+              <w:right w:w="80" w:type="dxa"/>
+            </w:tcMar>
+            <w:hideMark/>
+          </w:tcPr>
+          <w:p>
+            <w:pPr>
+              <w:widowControl/>
+              <w:wordWrap/>
+              <w:autoSpaceDE/>
+              <w:autoSpaceDN/>
+              <w:spacing w:after="0" w:line="240" w:lineRule="auto"/>
+              <w:jc w:val="left"/>
+              <w:rPr>
+                <w:rFonts w:ascii="맑은 고딕" w:eastAsia="맑은 고딕" w:hAnsi="맑은 고딕" w:cs="굴림"/>
+                <w:kern w:val="0"/>
+                <w:szCs w:val="20"/>
+              </w:rPr>
+            </w:pPr>
+            <w:r>
+              <w:rPr>
+                <w:rFonts w:ascii="맑은 고딕" w:eastAsia="맑은 고딕" w:hAnsi="맑은 고딕" w:cs="굴림" w:hint="eastAsia"/>
+                <w:b/>
+                <w:bCs/>
+                <w:kern w:val="0"/>
+                <w:szCs w:val="20"/>
+              </w:rPr>
+              <w:t>Response measure</w:t>
+            </w:r>
+          </w:p>
+        </w:tc>
+        <w:tc>
+          <w:tcPr>
+            <w:tcW w:w="9687" w:type="dxa"/>
+            <w:tcBorders>
+              <w:top w:val="single" w:sz="8" w:space="0" w:color="A3A3A3"/>
+              <w:left w:val="single" w:sz="8" w:space="0" w:color="A3A3A3"/>
+              <w:bottom w:val="single" w:sz="8" w:space="0" w:color="A3A3A3"/>
+              <w:right w:val="single" w:sz="8" w:space="0" w:color="A3A3A3"/>
+            </w:tcBorders>
+            <w:tcMar>
+              <w:top w:w="80" w:type="dxa"/>
+              <w:left w:w="80" w:type="dxa"/>
+              <w:bottom w:w="80" w:type="dxa"/>
+              <w:right w:w="80" w:type="dxa"/>
+            </w:tcMar>
+            <w:hideMark/>
+          </w:tcPr>
+          <w:p>
+            <w:pPr>
+              <w:widowControl/>
+              <w:wordWrap/>
+              <w:autoSpaceDE/>
+              <w:autoSpaceDN/>
+              <w:spacing w:after="0" w:line="240" w:lineRule="auto"/>
+              <w:jc w:val="left"/>
+              <w:rPr>
+                <w:rFonts w:ascii="맑은 고딕" w:eastAsia="맑은 고딕" w:hAnsi="맑은 고딕" w:cs="굴림"/>
+                <w:kern w:val="0"/>
+                <w:szCs w:val="20"/>
+              </w:rPr>
+            </w:pPr>
+            <w:r>
+              <w:rPr>
+                <w:rFonts w:ascii="맑은 고딕" w:eastAsia="맑은 고딕" w:hAnsi="맑은 고딕" w:cs="굴림" w:hint="eastAsia"/>
+                <w:kern w:val="0"/>
+                <w:szCs w:val="20"/>
+              </w:rPr>
+              <w:t> </w:t>
+            </w:r>
+            <w:r>
+              <w:rPr>
+                <w:rFonts w:ascii="맑은 고딕" w:eastAsia="맑은 고딕" w:hAnsi="맑은 고딕" w:cs="굴림"/>
+                <w:kern w:val="0"/>
+                <w:szCs w:val="20"/>
+              </w:rPr>
+              <w:t>No downtown</w:t>
+            </w:r>
+          </w:p>
+        </w:tc>
+      </w:tr>
+    </w:tbl>
+    <w:p>
+      <w:pPr>
+        <w:widowControl/>
+        <w:wordWrap/>
+        <w:autoSpaceDE/>
+        <w:autoSpaceDN/>
+        <w:spacing w:after="0" w:line="240" w:lineRule="auto"/>
+        <w:jc w:val="left"/>
+        <w:rPr>
+          <w:rFonts w:ascii="맑은 고딕" w:eastAsia="맑은 고딕" w:hAnsi="맑은 고딕" w:cs="굴림"/>
+          <w:color w:val="000000"/>
+          <w:kern w:val="0"/>
+          <w:szCs w:val="20"/>
+        </w:rPr>
+      </w:pPr>
     </w:p>
     <w:p>
       <w:pPr>
@@ -14418,7 +15778,6 @@
                 <w:kern w:val="0"/>
                 <w:szCs w:val="20"/>
               </w:rPr>
-              <w:lastRenderedPageBreak/>
               <w:t> </w:t>
             </w:r>
           </w:p>
@@ -15534,6 +16893,7 @@
                 <w:kern w:val="0"/>
                 <w:szCs w:val="20"/>
               </w:rPr>
+              <w:lastRenderedPageBreak/>
               <w:t>BC-03</w:t>
             </w:r>
           </w:p>
@@ -17278,7 +18638,6 @@
           <w:sz w:val="24"/>
           <w:szCs w:val="24"/>
         </w:rPr>
-        <w:lastRenderedPageBreak/>
         <w:t>Q</w:t>
       </w:r>
       <w:r>
@@ -18686,6 +20045,95 @@
       </w:pPr>
     </w:lvl>
   </w:abstractNum>
+  <w:abstractNum w:abstractNumId="10">
+    <w:nsid w:val="75756315"/>
+    <w:multiLevelType w:val="hybridMultilevel"/>
+    <w:tmpl w:val="5E76369A"/>
+    <w:lvl w:ilvl="0" w:tplc="2DFEF4FE">
+      <w:start w:val="1"/>
+      <w:numFmt w:val="decimal"/>
+      <w:lvlText w:val="%1)"/>
+      <w:lvlJc w:val="left"/>
+      <w:pPr>
+        <w:ind w:left="435" w:hanging="360"/>
+      </w:pPr>
+      <w:rPr>
+        <w:rFonts w:hint="default"/>
+      </w:rPr>
+    </w:lvl>
+    <w:lvl w:ilvl="1" w:tplc="04090019" w:tentative="1">
+      <w:start w:val="1"/>
+      <w:numFmt w:val="upperLetter"/>
+      <w:lvlText w:val="%2."/>
+      <w:lvlJc w:val="left"/>
+      <w:pPr>
+        <w:ind w:left="875" w:hanging="400"/>
+      </w:pPr>
+    </w:lvl>
+    <w:lvl w:ilvl="2" w:tplc="0409001B" w:tentative="1">
+      <w:start w:val="1"/>
+      <w:numFmt w:val="lowerRoman"/>
+      <w:lvlText w:val="%3."/>
+      <w:lvlJc w:val="right"/>
+      <w:pPr>
+        <w:ind w:left="1275" w:hanging="400"/>
+      </w:pPr>
+    </w:lvl>
+    <w:lvl w:ilvl="3" w:tplc="0409000F" w:tentative="1">
+      <w:start w:val="1"/>
+      <w:numFmt w:val="decimal"/>
+      <w:lvlText w:val="%4."/>
+      <w:lvlJc w:val="left"/>
+      <w:pPr>
+        <w:ind w:left="1675" w:hanging="400"/>
+      </w:pPr>
+    </w:lvl>
+    <w:lvl w:ilvl="4" w:tplc="04090019" w:tentative="1">
+      <w:start w:val="1"/>
+      <w:numFmt w:val="upperLetter"/>
+      <w:lvlText w:val="%5."/>
+      <w:lvlJc w:val="left"/>
+      <w:pPr>
+        <w:ind w:left="2075" w:hanging="400"/>
+      </w:pPr>
+    </w:lvl>
+    <w:lvl w:ilvl="5" w:tplc="0409001B" w:tentative="1">
+      <w:start w:val="1"/>
+      <w:numFmt w:val="lowerRoman"/>
+      <w:lvlText w:val="%6."/>
+      <w:lvlJc w:val="right"/>
+      <w:pPr>
+        <w:ind w:left="2475" w:hanging="400"/>
+      </w:pPr>
+    </w:lvl>
+    <w:lvl w:ilvl="6" w:tplc="0409000F" w:tentative="1">
+      <w:start w:val="1"/>
+      <w:numFmt w:val="decimal"/>
+      <w:lvlText w:val="%7."/>
+      <w:lvlJc w:val="left"/>
+      <w:pPr>
+        <w:ind w:left="2875" w:hanging="400"/>
+      </w:pPr>
+    </w:lvl>
+    <w:lvl w:ilvl="7" w:tplc="04090019" w:tentative="1">
+      <w:start w:val="1"/>
+      <w:numFmt w:val="upperLetter"/>
+      <w:lvlText w:val="%8."/>
+      <w:lvlJc w:val="left"/>
+      <w:pPr>
+        <w:ind w:left="3275" w:hanging="400"/>
+      </w:pPr>
+    </w:lvl>
+    <w:lvl w:ilvl="8" w:tplc="0409001B" w:tentative="1">
+      <w:start w:val="1"/>
+      <w:numFmt w:val="lowerRoman"/>
+      <w:lvlText w:val="%9."/>
+      <w:lvlJc w:val="right"/>
+      <w:pPr>
+        <w:ind w:left="3675" w:hanging="400"/>
+      </w:pPr>
+    </w:lvl>
+  </w:abstractNum>
   <w:num w:numId="1">
     <w:abstractNumId w:val="1"/>
     <w:lvlOverride w:ilvl="0">
@@ -18739,6 +20187,9 @@
   </w:num>
   <w:num w:numId="10">
     <w:abstractNumId w:val="9"/>
+  </w:num>
+  <w:num w:numId="11">
+    <w:abstractNumId w:val="10"/>
   </w:num>
 </w:numbering>
 </file>
@@ -19147,6 +20598,7 @@
   <w:style w:type="character" w:default="1" w:styleId="a0">
     <w:name w:val="Default Paragraph Font"/>
     <w:uiPriority w:val="1"/>
+    <w:semiHidden/>
     <w:unhideWhenUsed/>
   </w:style>
   <w:style w:type="table" w:default="1" w:styleId="a1">

</xml_diff>